<commit_message>
Improved python text reader, adjusted profile questions
</commit_message>
<xml_diff>
--- a/WpfInterviewer/Framework Fundamentals.docx
+++ b/WpfInterviewer/Framework Fundamentals.docx
@@ -266,13 +266,7 @@
         </w:numPr>
       </w:pPr>
       <w:r>
-        <w:t xml:space="preserve">If </w:t>
-      </w:r>
-      <w:r>
-        <w:t xml:space="preserve">security </w:t>
-      </w:r>
-      <w:r>
-        <w:t>is critical for one application or service</w:t>
+        <w:t>If security is critical for one application or service</w:t>
       </w:r>
       <w:r>
         <w:t>,</w:t>
@@ -320,7 +314,13 @@
         </w:numPr>
       </w:pPr>
       <w:r>
-        <w:t>How do you think development will be done in 30 years?</w:t>
+        <w:t xml:space="preserve">How do you think </w:t>
+      </w:r>
+      <w:r>
+        <w:t xml:space="preserve">applications/services </w:t>
+      </w:r>
+      <w:r>
+        <w:t>development will be done in 30 years?</w:t>
       </w:r>
     </w:p>
     <w:p>
@@ -821,6 +821,18 @@
       <w:pPr>
         <w:pStyle w:val="Sinespaciado"/>
         <w:numPr>
+          <w:ilvl w:val="2"/>
+          <w:numId w:val="2"/>
+        </w:numPr>
+      </w:pPr>
+      <w:r>
+        <w:t>What is a nuget package?</w:t>
+      </w:r>
+    </w:p>
+    <w:p>
+      <w:pPr>
+        <w:pStyle w:val="Sinespaciado"/>
+        <w:numPr>
           <w:ilvl w:val="1"/>
           <w:numId w:val="2"/>
         </w:numPr>
@@ -838,13 +850,7 @@
         </w:numPr>
       </w:pPr>
       <w:r>
-        <w:t xml:space="preserve">Do you think is possible to generate code </w:t>
-      </w:r>
-      <w:r>
-        <w:t xml:space="preserve">in any language </w:t>
-      </w:r>
-      <w:r>
-        <w:t>or an html page from a .net assembly you have built?</w:t>
+        <w:t>Do you think is possible to generate code in any language or an html page from a .net assembly you have built?</w:t>
       </w:r>
     </w:p>
     <w:p>
@@ -937,15 +943,7 @@
         </w:numPr>
       </w:pPr>
       <w:r>
-        <w:t xml:space="preserve">When should you create classes inheriting from </w:t>
-      </w:r>
-      <w:proofErr w:type="spellStart"/>
-      <w:r>
-        <w:t>System.Attribute</w:t>
-      </w:r>
-      <w:proofErr w:type="spellEnd"/>
-      <w:r>
-        <w:t xml:space="preserve"> class?</w:t>
+        <w:t>When should you create classes inheriting from System.Attribute class?</w:t>
       </w:r>
     </w:p>
     <w:p>
@@ -969,13 +967,7 @@
         </w:numPr>
       </w:pPr>
       <w:r>
-        <w:t xml:space="preserve">What is needed in a visual studio solution to support more than one speaking language (English and Spanish </w:t>
-      </w:r>
-      <w:r>
-        <w:t>for example</w:t>
-      </w:r>
-      <w:r>
-        <w:t>) when displaying text to end users?</w:t>
+        <w:t>What is needed in a visual studio solution to support more than one speaking language (English and Spanish for example) when displaying text to end users?</w:t>
       </w:r>
     </w:p>
     <w:p>
@@ -1074,6 +1066,7 @@
         </w:numPr>
       </w:pPr>
       <w:r>
+        <w:lastRenderedPageBreak/>
         <w:t>Could you enumerate at least 5 C# keywords and its uses?</w:t>
       </w:r>
     </w:p>
@@ -1086,7 +1079,6 @@
         </w:numPr>
       </w:pPr>
       <w:r>
-        <w:lastRenderedPageBreak/>
         <w:t xml:space="preserve">What are the main uses of the </w:t>
       </w:r>
       <w:r>
@@ -1384,15 +1376,7 @@
         </w:numPr>
       </w:pPr>
       <w:r>
-        <w:t xml:space="preserve">What date should return </w:t>
-      </w:r>
-      <w:proofErr w:type="spellStart"/>
-      <w:r>
-        <w:t>DateTime.MinDate</w:t>
-      </w:r>
-      <w:proofErr w:type="spellEnd"/>
-      <w:r>
-        <w:t>?</w:t>
+        <w:t>What date should return DateTime.MinDate?</w:t>
       </w:r>
     </w:p>
     <w:p>
@@ -1758,16 +1742,11 @@
       <w:r>
         <w:t xml:space="preserve">you should use the </w:t>
       </w:r>
-      <w:proofErr w:type="gramStart"/>
       <w:r>
         <w:t>First</w:t>
       </w:r>
       <w:r>
-        <w:t>(</w:t>
-      </w:r>
-      <w:proofErr w:type="gramEnd"/>
-      <w:r>
-        <w:t>)</w:t>
+        <w:t>()</w:t>
       </w:r>
       <w:r>
         <w:t xml:space="preserve"> and when </w:t>
@@ -2022,35 +2001,19 @@
         <w:t>,</w:t>
       </w:r>
       <w:r>
-        <w:t xml:space="preserve"> what returns the </w:t>
-      </w:r>
-      <w:proofErr w:type="gramStart"/>
-      <w:r>
-        <w:t>ToArray(</w:t>
-      </w:r>
-      <w:proofErr w:type="gramEnd"/>
-      <w:r>
-        <w:t>) method of that list?</w:t>
-      </w:r>
-    </w:p>
-    <w:p>
-      <w:pPr>
-        <w:pStyle w:val="Sinespaciado"/>
-        <w:numPr>
-          <w:ilvl w:val="2"/>
-          <w:numId w:val="2"/>
-        </w:numPr>
-      </w:pPr>
-      <w:r>
-        <w:t xml:space="preserve">If you define a </w:t>
-      </w:r>
-      <w:proofErr w:type="gramStart"/>
-      <w:r>
-        <w:t>string[</w:t>
-      </w:r>
-      <w:proofErr w:type="gramEnd"/>
-      <w:r>
-        <w:t>]</w:t>
+        <w:t xml:space="preserve"> what returns the ToArray() method of that list?</w:t>
+      </w:r>
+    </w:p>
+    <w:p>
+      <w:pPr>
+        <w:pStyle w:val="Sinespaciado"/>
+        <w:numPr>
+          <w:ilvl w:val="2"/>
+          <w:numId w:val="2"/>
+        </w:numPr>
+      </w:pPr>
+      <w:r>
+        <w:t>If you define a string[]</w:t>
       </w:r>
       <w:r>
         <w:t>,</w:t>
@@ -2212,10 +2175,7 @@
         </w:numPr>
       </w:pPr>
       <w:r>
-        <w:t>Please describe the steps you must do</w:t>
-      </w:r>
-      <w:r>
-        <w:t xml:space="preserve"> </w:t>
+        <w:t xml:space="preserve">Please describe the steps you must do </w:t>
       </w:r>
       <w:r>
         <w:t>to reverse a string?</w:t>
@@ -2230,10 +2190,7 @@
         </w:numPr>
       </w:pPr>
       <w:r>
-        <w:t xml:space="preserve">Please describe the steps you must do </w:t>
-      </w:r>
-      <w:r>
-        <w:t xml:space="preserve">to </w:t>
+        <w:t xml:space="preserve">Please describe the steps you must do to </w:t>
       </w:r>
       <w:r>
         <w:t xml:space="preserve">sort a </w:t>
@@ -2368,6 +2325,1595 @@
       <w:r>
         <w:t>destructor of a class?</w:t>
       </w:r>
+    </w:p>
+    <w:p>
+      <w:pPr>
+        <w:pStyle w:val="Sinespaciado"/>
+        <w:numPr>
+          <w:ilvl w:val="2"/>
+          <w:numId w:val="2"/>
+        </w:numPr>
+      </w:pPr>
+      <w:r>
+        <w:t>Can constructors be declared as private in C#?</w:t>
+      </w:r>
+    </w:p>
+    <w:p>
+      <w:pPr>
+        <w:pStyle w:val="Sinespaciado"/>
+        <w:numPr>
+          <w:ilvl w:val="2"/>
+          <w:numId w:val="2"/>
+        </w:numPr>
+      </w:pPr>
+      <w:r>
+        <w:t>Can multiple constructors be declared in C#</w:t>
+      </w:r>
+      <w:r>
+        <w:t xml:space="preserve"> for some given class</w:t>
+      </w:r>
+      <w:r>
+        <w:t>?</w:t>
+      </w:r>
+    </w:p>
+    <w:p>
+      <w:pPr>
+        <w:pStyle w:val="Sinespaciado"/>
+        <w:numPr>
+          <w:ilvl w:val="1"/>
+          <w:numId w:val="2"/>
+        </w:numPr>
+      </w:pPr>
+      <w:r>
+        <w:t>Inheritance</w:t>
+      </w:r>
+    </w:p>
+    <w:p>
+      <w:pPr>
+        <w:pStyle w:val="Sinespaciado"/>
+        <w:numPr>
+          <w:ilvl w:val="2"/>
+          <w:numId w:val="2"/>
+        </w:numPr>
+      </w:pPr>
+      <w:r>
+        <w:t>What is the meanin</w:t>
+      </w:r>
+      <w:r>
+        <w:t>g of the inheritance term in OOP</w:t>
+      </w:r>
+      <w:r>
+        <w:t>?</w:t>
+      </w:r>
+    </w:p>
+    <w:p>
+      <w:pPr>
+        <w:pStyle w:val="Sinespaciado"/>
+        <w:numPr>
+          <w:ilvl w:val="2"/>
+          <w:numId w:val="2"/>
+        </w:numPr>
+      </w:pPr>
+      <w:r>
+        <w:t>What is a base class?</w:t>
+      </w:r>
+    </w:p>
+    <w:p>
+      <w:pPr>
+        <w:pStyle w:val="Sinespaciado"/>
+        <w:numPr>
+          <w:ilvl w:val="2"/>
+          <w:numId w:val="2"/>
+        </w:numPr>
+      </w:pPr>
+      <w:r>
+        <w:t>What is a root class of a hierarchy of classes?</w:t>
+      </w:r>
+    </w:p>
+    <w:p>
+      <w:pPr>
+        <w:pStyle w:val="Sinespaciado"/>
+        <w:numPr>
+          <w:ilvl w:val="2"/>
+          <w:numId w:val="2"/>
+        </w:numPr>
+      </w:pPr>
+      <w:r>
+        <w:t>Why you may need to implement a hierarchy of classes?</w:t>
+      </w:r>
+    </w:p>
+    <w:p>
+      <w:pPr>
+        <w:pStyle w:val="Sinespaciado"/>
+        <w:numPr>
+          <w:ilvl w:val="2"/>
+          <w:numId w:val="2"/>
+        </w:numPr>
+      </w:pPr>
+      <w:r>
+        <w:t>What</w:t>
+      </w:r>
+      <w:r>
+        <w:t xml:space="preserve"> (items)</w:t>
+      </w:r>
+      <w:r>
+        <w:t xml:space="preserve"> should be defined in a base class?</w:t>
+      </w:r>
+    </w:p>
+    <w:p>
+      <w:pPr>
+        <w:pStyle w:val="Sinespaciado"/>
+        <w:numPr>
+          <w:ilvl w:val="2"/>
+          <w:numId w:val="2"/>
+        </w:numPr>
+      </w:pPr>
+      <w:r>
+        <w:t xml:space="preserve">What </w:t>
+      </w:r>
+      <w:r>
+        <w:t xml:space="preserve">(methods) </w:t>
+      </w:r>
+      <w:r>
+        <w:t>should be implemented in a base class?</w:t>
+      </w:r>
+    </w:p>
+    <w:p>
+      <w:pPr>
+        <w:pStyle w:val="Sinespaciado"/>
+        <w:numPr>
+          <w:ilvl w:val="2"/>
+          <w:numId w:val="2"/>
+        </w:numPr>
+      </w:pPr>
+      <w:r>
+        <w:t>In .net framework what C# keyword you use to define your class can not be instantiated?</w:t>
+      </w:r>
+    </w:p>
+    <w:p>
+      <w:pPr>
+        <w:pStyle w:val="Sinespaciado"/>
+        <w:numPr>
+          <w:ilvl w:val="2"/>
+          <w:numId w:val="2"/>
+        </w:numPr>
+      </w:pPr>
+      <w:r>
+        <w:t>In .net framework what C# keyword you use to define your class can not be inherited anymore?</w:t>
+      </w:r>
+    </w:p>
+    <w:p>
+      <w:pPr>
+        <w:pStyle w:val="Sinespaciado"/>
+        <w:numPr>
+          <w:ilvl w:val="2"/>
+          <w:numId w:val="2"/>
+        </w:numPr>
+      </w:pPr>
+      <w:r>
+        <w:t>In .net framework what C# keyword you use to define your derived classes must implement a specific method?</w:t>
+      </w:r>
+    </w:p>
+    <w:p>
+      <w:pPr>
+        <w:pStyle w:val="Sinespaciado"/>
+        <w:numPr>
+          <w:ilvl w:val="1"/>
+          <w:numId w:val="2"/>
+        </w:numPr>
+      </w:pPr>
+      <w:r>
+        <w:t>Polymorphism</w:t>
+      </w:r>
+    </w:p>
+    <w:p>
+      <w:pPr>
+        <w:pStyle w:val="Sinespaciado"/>
+        <w:numPr>
+          <w:ilvl w:val="2"/>
+          <w:numId w:val="2"/>
+        </w:numPr>
+      </w:pPr>
+      <w:r>
+        <w:t>What is the meaning of the polymorphism term in OO</w:t>
+      </w:r>
+      <w:r>
+        <w:t>P</w:t>
+      </w:r>
+      <w:r>
+        <w:t>?</w:t>
+      </w:r>
+    </w:p>
+    <w:p>
+      <w:pPr>
+        <w:pStyle w:val="Sinespaciado"/>
+        <w:numPr>
+          <w:ilvl w:val="2"/>
+          <w:numId w:val="2"/>
+        </w:numPr>
+      </w:pPr>
+      <w:r>
+        <w:t>How the polymorphism is implemented in a derived class?</w:t>
+      </w:r>
+    </w:p>
+    <w:p>
+      <w:pPr>
+        <w:pStyle w:val="Sinespaciado"/>
+        <w:numPr>
+          <w:ilvl w:val="2"/>
+          <w:numId w:val="2"/>
+        </w:numPr>
+      </w:pPr>
+      <w:r>
+        <w:t>In a base class</w:t>
+      </w:r>
+      <w:r>
+        <w:t>,</w:t>
+      </w:r>
+      <w:r>
+        <w:t xml:space="preserve"> h</w:t>
+      </w:r>
+      <w:r>
+        <w:t xml:space="preserve">ow do you define </w:t>
+      </w:r>
+      <w:r>
+        <w:t xml:space="preserve">that “A” method has a default </w:t>
+      </w:r>
+      <w:r>
+        <w:t xml:space="preserve">implementation and how you define </w:t>
+      </w:r>
+      <w:r>
+        <w:t xml:space="preserve">that “B” method has no default </w:t>
+      </w:r>
+      <w:r>
+        <w:t xml:space="preserve">implementation </w:t>
+      </w:r>
+      <w:r>
+        <w:t xml:space="preserve">so, once that class is </w:t>
+      </w:r>
+      <w:r>
+        <w:t>derived</w:t>
+      </w:r>
+      <w:r>
+        <w:t xml:space="preserve"> you have to provide the non-default implementation</w:t>
+      </w:r>
+      <w:r>
+        <w:t>?</w:t>
+      </w:r>
+    </w:p>
+    <w:p>
+      <w:pPr>
+        <w:pStyle w:val="Sinespaciado"/>
+        <w:numPr>
+          <w:ilvl w:val="2"/>
+          <w:numId w:val="2"/>
+        </w:numPr>
+      </w:pPr>
+      <w:r>
+        <w:t>Does C# support your class inherit from multiple classes?</w:t>
+      </w:r>
+    </w:p>
+    <w:p>
+      <w:pPr>
+        <w:pStyle w:val="Sinespaciado"/>
+        <w:numPr>
+          <w:ilvl w:val="2"/>
+          <w:numId w:val="2"/>
+        </w:numPr>
+      </w:pPr>
+      <w:r>
+        <w:t>In C# how do you implement multiple inheritance?</w:t>
+      </w:r>
+    </w:p>
+    <w:p>
+      <w:pPr>
+        <w:pStyle w:val="Sinespaciado"/>
+        <w:numPr>
+          <w:ilvl w:val="1"/>
+          <w:numId w:val="2"/>
+        </w:numPr>
+      </w:pPr>
+      <w:r>
+        <w:t>Loosely/</w:t>
+      </w:r>
+      <w:r>
+        <w:t>Tightly</w:t>
+      </w:r>
+      <w:r>
+        <w:t xml:space="preserve"> coupled</w:t>
+      </w:r>
+    </w:p>
+    <w:p>
+      <w:pPr>
+        <w:pStyle w:val="Sinespaciado"/>
+        <w:numPr>
+          <w:ilvl w:val="2"/>
+          <w:numId w:val="2"/>
+        </w:numPr>
+      </w:pPr>
+      <w:r>
+        <w:t>What is a loosely coupled design of classes and what are its main benefits?</w:t>
+      </w:r>
+    </w:p>
+    <w:p>
+      <w:pPr>
+        <w:pStyle w:val="Sinespaciado"/>
+        <w:numPr>
+          <w:ilvl w:val="1"/>
+          <w:numId w:val="2"/>
+        </w:numPr>
+      </w:pPr>
+      <w:r>
+        <w:t>Interfaces</w:t>
+      </w:r>
+    </w:p>
+    <w:p>
+      <w:pPr>
+        <w:pStyle w:val="Sinespaciado"/>
+        <w:numPr>
+          <w:ilvl w:val="2"/>
+          <w:numId w:val="2"/>
+        </w:numPr>
+      </w:pPr>
+      <w:r>
+        <w:t>What is an interface?</w:t>
+      </w:r>
+    </w:p>
+    <w:p>
+      <w:pPr>
+        <w:pStyle w:val="Sinespaciado"/>
+        <w:numPr>
+          <w:ilvl w:val="2"/>
+          <w:numId w:val="2"/>
+        </w:numPr>
+      </w:pPr>
+      <w:r>
+        <w:t>What C# keyword is used to define an interface?</w:t>
+      </w:r>
+    </w:p>
+    <w:p>
+      <w:pPr>
+        <w:pStyle w:val="Sinespaciado"/>
+        <w:numPr>
+          <w:ilvl w:val="2"/>
+          <w:numId w:val="2"/>
+        </w:numPr>
+      </w:pPr>
+      <w:r>
+        <w:t>What items can be defined in an interface?</w:t>
+      </w:r>
+    </w:p>
+    <w:p>
+      <w:pPr>
+        <w:pStyle w:val="Sinespaciado"/>
+        <w:numPr>
+          <w:ilvl w:val="2"/>
+          <w:numId w:val="2"/>
+        </w:numPr>
+      </w:pPr>
+      <w:r>
+        <w:t xml:space="preserve">In </w:t>
+      </w:r>
+      <w:r>
+        <w:t xml:space="preserve">the </w:t>
+      </w:r>
+      <w:r>
+        <w:t>.net framework, can properties be declared in an interface?</w:t>
+      </w:r>
+    </w:p>
+    <w:p>
+      <w:pPr>
+        <w:pStyle w:val="Sinespaciado"/>
+        <w:numPr>
+          <w:ilvl w:val="2"/>
+          <w:numId w:val="2"/>
+        </w:numPr>
+      </w:pPr>
+      <w:r>
+        <w:t>Can interface methods be declared as private or protected?</w:t>
+      </w:r>
+    </w:p>
+    <w:p>
+      <w:pPr>
+        <w:pStyle w:val="Sinespaciado"/>
+        <w:numPr>
+          <w:ilvl w:val="2"/>
+          <w:numId w:val="2"/>
+        </w:numPr>
+      </w:pPr>
+      <w:r>
+        <w:t xml:space="preserve">When you </w:t>
+      </w:r>
+      <w:r>
+        <w:t xml:space="preserve">may </w:t>
+      </w:r>
+      <w:r>
+        <w:t>use an interface instead of an abstract class?</w:t>
+      </w:r>
+    </w:p>
+    <w:p>
+      <w:pPr>
+        <w:pStyle w:val="Sinespaciado"/>
+        <w:numPr>
+          <w:ilvl w:val="2"/>
+          <w:numId w:val="2"/>
+        </w:numPr>
+      </w:pPr>
+      <w:r>
+        <w:t>What are the main differences between an interface and an abstract class?</w:t>
+      </w:r>
+    </w:p>
+    <w:p>
+      <w:pPr>
+        <w:pStyle w:val="Sinespaciado"/>
+        <w:numPr>
+          <w:ilvl w:val="1"/>
+          <w:numId w:val="2"/>
+        </w:numPr>
+      </w:pPr>
+      <w:r>
+        <w:t>SOLID</w:t>
+      </w:r>
+    </w:p>
+    <w:p>
+      <w:pPr>
+        <w:pStyle w:val="Sinespaciado"/>
+        <w:numPr>
+          <w:ilvl w:val="2"/>
+          <w:numId w:val="2"/>
+        </w:numPr>
+      </w:pPr>
+      <w:r>
+        <w:t>In software development SOLID what the S stands for</w:t>
+      </w:r>
+      <w:r>
+        <w:t>?</w:t>
+      </w:r>
+    </w:p>
+    <w:p>
+      <w:pPr>
+        <w:pStyle w:val="Sinespaciado"/>
+        <w:numPr>
+          <w:ilvl w:val="2"/>
+          <w:numId w:val="2"/>
+        </w:numPr>
+      </w:pPr>
+      <w:r>
+        <w:t>In software development SOLID what the O stands for</w:t>
+      </w:r>
+      <w:r>
+        <w:t>?</w:t>
+      </w:r>
+    </w:p>
+    <w:p>
+      <w:pPr>
+        <w:pStyle w:val="Sinespaciado"/>
+        <w:numPr>
+          <w:ilvl w:val="2"/>
+          <w:numId w:val="2"/>
+        </w:numPr>
+      </w:pPr>
+      <w:r>
+        <w:t>In software development SOLID what the L stands for</w:t>
+      </w:r>
+      <w:r>
+        <w:t>?</w:t>
+      </w:r>
+    </w:p>
+    <w:p>
+      <w:pPr>
+        <w:pStyle w:val="Sinespaciado"/>
+        <w:numPr>
+          <w:ilvl w:val="2"/>
+          <w:numId w:val="2"/>
+        </w:numPr>
+      </w:pPr>
+      <w:r>
+        <w:t>In software development SOLID what the I stands for</w:t>
+      </w:r>
+      <w:r>
+        <w:t>?</w:t>
+      </w:r>
+    </w:p>
+    <w:p>
+      <w:pPr>
+        <w:pStyle w:val="Sinespaciado"/>
+        <w:numPr>
+          <w:ilvl w:val="2"/>
+          <w:numId w:val="2"/>
+        </w:numPr>
+      </w:pPr>
+      <w:r>
+        <w:t>In software development SOLID what the D stands for</w:t>
+      </w:r>
+      <w:r>
+        <w:t>?</w:t>
+      </w:r>
+    </w:p>
+    <w:p>
+      <w:pPr>
+        <w:pStyle w:val="Sinespaciado"/>
+        <w:numPr>
+          <w:ilvl w:val="0"/>
+          <w:numId w:val="2"/>
+        </w:numPr>
+      </w:pPr>
+      <w:r>
+        <w:lastRenderedPageBreak/>
+        <w:t>Patterns</w:t>
+      </w:r>
+    </w:p>
+    <w:p>
+      <w:pPr>
+        <w:pStyle w:val="Sinespaciado"/>
+        <w:numPr>
+          <w:ilvl w:val="1"/>
+          <w:numId w:val="2"/>
+        </w:numPr>
+      </w:pPr>
+      <w:r>
+        <w:t>Concepts</w:t>
+      </w:r>
+    </w:p>
+    <w:p>
+      <w:pPr>
+        <w:pStyle w:val="Sinespaciado"/>
+        <w:numPr>
+          <w:ilvl w:val="2"/>
+          <w:numId w:val="2"/>
+        </w:numPr>
+      </w:pPr>
+      <w:r>
+        <w:t xml:space="preserve">What is the meaning of software patterns, what </w:t>
+      </w:r>
+      <w:r>
+        <w:t xml:space="preserve">are their </w:t>
+      </w:r>
+      <w:r>
+        <w:t>benefits</w:t>
+      </w:r>
+      <w:r>
+        <w:t>?</w:t>
+      </w:r>
+    </w:p>
+    <w:p>
+      <w:pPr>
+        <w:pStyle w:val="Sinespaciado"/>
+        <w:numPr>
+          <w:ilvl w:val="1"/>
+          <w:numId w:val="2"/>
+        </w:numPr>
+      </w:pPr>
+      <w:r>
+        <w:t>Factory method</w:t>
+      </w:r>
+    </w:p>
+    <w:p>
+      <w:pPr>
+        <w:pStyle w:val="Sinespaciado"/>
+        <w:numPr>
+          <w:ilvl w:val="2"/>
+          <w:numId w:val="2"/>
+        </w:numPr>
+      </w:pPr>
+      <w:r>
+        <w:t>Please describe in what cases is recommended to implement the factory method pattern</w:t>
+      </w:r>
+    </w:p>
+    <w:p>
+      <w:pPr>
+        <w:pStyle w:val="Sinespaciado"/>
+        <w:numPr>
+          <w:ilvl w:val="2"/>
+          <w:numId w:val="2"/>
+        </w:numPr>
+      </w:pPr>
+      <w:r>
+        <w:t>Please enumerate at least 2 classes in .net framework or third party components which implement the factory method pattern</w:t>
+      </w:r>
+    </w:p>
+    <w:p>
+      <w:pPr>
+        <w:pStyle w:val="Sinespaciado"/>
+        <w:numPr>
+          <w:ilvl w:val="1"/>
+          <w:numId w:val="2"/>
+        </w:numPr>
+      </w:pPr>
+      <w:r>
+        <w:t>Singleton</w:t>
+      </w:r>
+    </w:p>
+    <w:p>
+      <w:pPr>
+        <w:pStyle w:val="Sinespaciado"/>
+        <w:numPr>
+          <w:ilvl w:val="2"/>
+          <w:numId w:val="2"/>
+        </w:numPr>
+      </w:pPr>
+      <w:r>
+        <w:t>Please describe what is the singleton pattern and when should be used?</w:t>
+      </w:r>
+    </w:p>
+    <w:p>
+      <w:pPr>
+        <w:pStyle w:val="Sinespaciado"/>
+        <w:numPr>
+          <w:ilvl w:val="2"/>
+          <w:numId w:val="2"/>
+        </w:numPr>
+      </w:pPr>
+      <w:r>
+        <w:t>Please describe the standard implementation of the singleton pattern</w:t>
+      </w:r>
+    </w:p>
+    <w:p>
+      <w:pPr>
+        <w:pStyle w:val="Sinespaciado"/>
+        <w:numPr>
+          <w:ilvl w:val="1"/>
+          <w:numId w:val="2"/>
+        </w:numPr>
+      </w:pPr>
+      <w:r>
+        <w:t>Builder</w:t>
+      </w:r>
+    </w:p>
+    <w:p>
+      <w:pPr>
+        <w:pStyle w:val="Sinespaciado"/>
+        <w:numPr>
+          <w:ilvl w:val="2"/>
+          <w:numId w:val="2"/>
+        </w:numPr>
+      </w:pPr>
+      <w:r>
+        <w:t>Please describe in what cases is recommended to implement the builder pattern</w:t>
+      </w:r>
+    </w:p>
+    <w:p>
+      <w:pPr>
+        <w:pStyle w:val="Sinespaciado"/>
+        <w:numPr>
+          <w:ilvl w:val="2"/>
+          <w:numId w:val="2"/>
+        </w:numPr>
+      </w:pPr>
+      <w:r>
+        <w:t>Please enumerate at least 2 classes/frameworks/platforms you know implement the builder pattern</w:t>
+      </w:r>
+    </w:p>
+    <w:p>
+      <w:pPr>
+        <w:pStyle w:val="Sinespaciado"/>
+        <w:numPr>
+          <w:ilvl w:val="0"/>
+          <w:numId w:val="2"/>
+        </w:numPr>
+      </w:pPr>
+      <w:r>
+        <w:t>Application Design</w:t>
+      </w:r>
+    </w:p>
+    <w:p>
+      <w:pPr>
+        <w:pStyle w:val="Sinespaciado"/>
+        <w:numPr>
+          <w:ilvl w:val="1"/>
+          <w:numId w:val="2"/>
+        </w:numPr>
+      </w:pPr>
+      <w:r>
+        <w:t>Performance/Caching</w:t>
+      </w:r>
+    </w:p>
+    <w:p>
+      <w:pPr>
+        <w:pStyle w:val="Sinespaciado"/>
+        <w:numPr>
+          <w:ilvl w:val="2"/>
+          <w:numId w:val="2"/>
+        </w:numPr>
+      </w:pPr>
+      <w:r>
+        <w:t>What should be an acceptable time</w:t>
+      </w:r>
+      <w:r>
+        <w:t xml:space="preserve"> duration</w:t>
+      </w:r>
+      <w:r>
+        <w:t xml:space="preserve"> for a web page to be rendered in a web site?</w:t>
+      </w:r>
+    </w:p>
+    <w:p>
+      <w:pPr>
+        <w:pStyle w:val="Sinespaciado"/>
+        <w:numPr>
+          <w:ilvl w:val="2"/>
+          <w:numId w:val="2"/>
+        </w:numPr>
+      </w:pPr>
+      <w:r>
+        <w:t>What is the caching technology and how it may be implemented</w:t>
+      </w:r>
+      <w:r>
+        <w:t xml:space="preserve"> in a C# project</w:t>
+      </w:r>
+      <w:r>
+        <w:t>?</w:t>
+      </w:r>
+    </w:p>
+    <w:p>
+      <w:pPr>
+        <w:pStyle w:val="Sinespaciado"/>
+        <w:numPr>
+          <w:ilvl w:val="2"/>
+          <w:numId w:val="2"/>
+        </w:numPr>
+      </w:pPr>
+      <w:r>
+        <w:t>What items should be cached in an application?</w:t>
+      </w:r>
+    </w:p>
+    <w:p>
+      <w:pPr>
+        <w:pStyle w:val="Sinespaciado"/>
+        <w:numPr>
+          <w:ilvl w:val="2"/>
+          <w:numId w:val="2"/>
+        </w:numPr>
+      </w:pPr>
+      <w:r>
+        <w:t>What may be the difference between a Session/Application (web development) and a cache store?</w:t>
+      </w:r>
+    </w:p>
+    <w:p>
+      <w:pPr>
+        <w:pStyle w:val="Sinespaciado"/>
+        <w:numPr>
+          <w:ilvl w:val="2"/>
+          <w:numId w:val="2"/>
+        </w:numPr>
+      </w:pPr>
+      <w:r>
+        <w:t>Please enumerate at least 2 ways in .net framework to implement caching.</w:t>
+      </w:r>
+    </w:p>
+    <w:p>
+      <w:pPr>
+        <w:pStyle w:val="Sinespaciado"/>
+        <w:numPr>
+          <w:ilvl w:val="2"/>
+          <w:numId w:val="2"/>
+        </w:numPr>
+      </w:pPr>
+      <w:r>
+        <w:t>How values are saved/retrieved commonly from a cache store?</w:t>
+      </w:r>
+    </w:p>
+    <w:p>
+      <w:pPr>
+        <w:pStyle w:val="Sinespaciado"/>
+        <w:numPr>
+          <w:ilvl w:val="2"/>
+          <w:numId w:val="2"/>
+        </w:numPr>
+      </w:pPr>
+      <w:r>
+        <w:t>What conditions you may set on your cache items to set its expiration?</w:t>
+      </w:r>
+    </w:p>
+    <w:p>
+      <w:pPr>
+        <w:pStyle w:val="Sinespaciado"/>
+        <w:numPr>
+          <w:ilvl w:val="1"/>
+          <w:numId w:val="2"/>
+        </w:numPr>
+      </w:pPr>
+      <w:r>
+        <w:t>Messaging</w:t>
+      </w:r>
+    </w:p>
+    <w:p>
+      <w:pPr>
+        <w:pStyle w:val="Sinespaciado"/>
+        <w:numPr>
+          <w:ilvl w:val="2"/>
+          <w:numId w:val="2"/>
+        </w:numPr>
+      </w:pPr>
+      <w:r>
+        <w:t>What is the main usage of the messaging technology?</w:t>
+      </w:r>
+    </w:p>
+    <w:p>
+      <w:pPr>
+        <w:pStyle w:val="Sinespaciado"/>
+        <w:numPr>
+          <w:ilvl w:val="2"/>
+          <w:numId w:val="2"/>
+        </w:numPr>
+      </w:pPr>
+      <w:r>
+        <w:t xml:space="preserve">In what cases you should incorporate </w:t>
+      </w:r>
+      <w:r>
+        <w:t xml:space="preserve">the </w:t>
+      </w:r>
+      <w:r>
+        <w:t xml:space="preserve">messaging </w:t>
+      </w:r>
+      <w:r>
+        <w:t xml:space="preserve">stack </w:t>
+      </w:r>
+      <w:r>
+        <w:t>within your application?</w:t>
+      </w:r>
+    </w:p>
+    <w:p>
+      <w:pPr>
+        <w:pStyle w:val="Sinespaciado"/>
+        <w:numPr>
+          <w:ilvl w:val="2"/>
+          <w:numId w:val="2"/>
+        </w:numPr>
+      </w:pPr>
+      <w:r>
+        <w:t>Please enumerate at least 2 technologies/platforms for messaging.</w:t>
+      </w:r>
+    </w:p>
+    <w:p>
+      <w:pPr>
+        <w:pStyle w:val="Sinespaciado"/>
+        <w:numPr>
+          <w:ilvl w:val="2"/>
+          <w:numId w:val="2"/>
+        </w:numPr>
+      </w:pPr>
+      <w:r>
+        <w:t xml:space="preserve">What event model does messaging </w:t>
+      </w:r>
+      <w:r>
+        <w:t xml:space="preserve">commonly </w:t>
+      </w:r>
+      <w:r>
+        <w:t>uses?</w:t>
+      </w:r>
+    </w:p>
+    <w:p>
+      <w:pPr>
+        <w:pStyle w:val="Sinespaciado"/>
+        <w:numPr>
+          <w:ilvl w:val="1"/>
+          <w:numId w:val="2"/>
+        </w:numPr>
+      </w:pPr>
+      <w:r>
+        <w:t>Scheduling</w:t>
+      </w:r>
+    </w:p>
+    <w:p>
+      <w:pPr>
+        <w:pStyle w:val="Sinespaciado"/>
+        <w:numPr>
+          <w:ilvl w:val="2"/>
+          <w:numId w:val="2"/>
+        </w:numPr>
+      </w:pPr>
+      <w:r>
+        <w:t>Why scheduling technology should be used in complex systems/services?</w:t>
+      </w:r>
+    </w:p>
+    <w:p>
+      <w:pPr>
+        <w:pStyle w:val="Sinespaciado"/>
+        <w:numPr>
+          <w:ilvl w:val="2"/>
+          <w:numId w:val="2"/>
+        </w:numPr>
+      </w:pPr>
+      <w:r>
+        <w:t>Please enumerate at least 2 technologies/platforms for scheduling.</w:t>
+      </w:r>
+    </w:p>
+    <w:p>
+      <w:pPr>
+        <w:pStyle w:val="Sinespaciado"/>
+        <w:numPr>
+          <w:ilvl w:val="2"/>
+          <w:numId w:val="2"/>
+        </w:numPr>
+      </w:pPr>
+      <w:r>
+        <w:t xml:space="preserve">What is a standard way to implement in .net framework a scheduled service </w:t>
+      </w:r>
+      <w:r>
+        <w:t xml:space="preserve">and </w:t>
+      </w:r>
+      <w:r>
+        <w:t>what kind of visual studio project can be used?</w:t>
+      </w:r>
+    </w:p>
+    <w:p>
+      <w:pPr>
+        <w:pStyle w:val="Sinespaciado"/>
+        <w:numPr>
+          <w:ilvl w:val="0"/>
+          <w:numId w:val="2"/>
+        </w:numPr>
+      </w:pPr>
+      <w:r>
+        <w:t>Web Development</w:t>
+      </w:r>
+    </w:p>
+    <w:p>
+      <w:pPr>
+        <w:pStyle w:val="Sinespaciado"/>
+        <w:numPr>
+          <w:ilvl w:val="1"/>
+          <w:numId w:val="2"/>
+        </w:numPr>
+      </w:pPr>
+      <w:r>
+        <w:t>Web Concepts</w:t>
+      </w:r>
+    </w:p>
+    <w:p>
+      <w:pPr>
+        <w:pStyle w:val="Sinespaciado"/>
+        <w:numPr>
+          <w:ilvl w:val="2"/>
+          <w:numId w:val="2"/>
+        </w:numPr>
+      </w:pPr>
+      <w:r>
+        <w:t>What is a Request</w:t>
+      </w:r>
+      <w:r>
+        <w:t xml:space="preserve"> object</w:t>
+      </w:r>
+      <w:r>
+        <w:t>?</w:t>
+      </w:r>
+    </w:p>
+    <w:p>
+      <w:pPr>
+        <w:pStyle w:val="Sinespaciado"/>
+        <w:numPr>
+          <w:ilvl w:val="2"/>
+          <w:numId w:val="2"/>
+        </w:numPr>
+      </w:pPr>
+      <w:r>
+        <w:t>What is a Response</w:t>
+      </w:r>
+      <w:r>
+        <w:t xml:space="preserve"> object</w:t>
+      </w:r>
+      <w:r>
+        <w:t>?</w:t>
+      </w:r>
+    </w:p>
+    <w:p>
+      <w:pPr>
+        <w:pStyle w:val="Sinespaciado"/>
+        <w:numPr>
+          <w:ilvl w:val="2"/>
+          <w:numId w:val="2"/>
+        </w:numPr>
+      </w:pPr>
+      <w:r>
+        <w:t>In a web communication, who creates the request object and who creates the response object?</w:t>
+      </w:r>
+    </w:p>
+    <w:p>
+      <w:pPr>
+        <w:pStyle w:val="Sinespaciado"/>
+        <w:numPr>
+          <w:ilvl w:val="2"/>
+          <w:numId w:val="2"/>
+        </w:numPr>
+      </w:pPr>
+      <w:r>
+        <w:t xml:space="preserve">What are the Header attributes </w:t>
+      </w:r>
+      <w:r>
+        <w:t xml:space="preserve">of a request or response </w:t>
+      </w:r>
+      <w:r>
+        <w:t>and what is its use?</w:t>
+      </w:r>
+    </w:p>
+    <w:p>
+      <w:pPr>
+        <w:pStyle w:val="Sinespaciado"/>
+        <w:numPr>
+          <w:ilvl w:val="2"/>
+          <w:numId w:val="2"/>
+        </w:numPr>
+      </w:pPr>
+      <w:r>
+        <w:t>What is the lifecycle of a Request?</w:t>
+      </w:r>
+    </w:p>
+    <w:p>
+      <w:pPr>
+        <w:pStyle w:val="Sinespaciado"/>
+        <w:numPr>
+          <w:ilvl w:val="2"/>
+          <w:numId w:val="2"/>
+        </w:numPr>
+      </w:pPr>
+      <w:r>
+        <w:t>Why we said the web is stateless?</w:t>
+      </w:r>
+    </w:p>
+    <w:p>
+      <w:pPr>
+        <w:pStyle w:val="Sinespaciado"/>
+        <w:numPr>
+          <w:ilvl w:val="2"/>
+          <w:numId w:val="2"/>
+        </w:numPr>
+      </w:pPr>
+      <w:r>
+        <w:t>Please enumerate the principal http verbs when making a request to a server</w:t>
+      </w:r>
+      <w:r>
+        <w:t xml:space="preserve"> and its use</w:t>
+      </w:r>
+      <w:r>
+        <w:t>.</w:t>
+      </w:r>
+    </w:p>
+    <w:p>
+      <w:pPr>
+        <w:pStyle w:val="Sinespaciado"/>
+        <w:numPr>
+          <w:ilvl w:val="2"/>
+          <w:numId w:val="2"/>
+        </w:numPr>
+      </w:pPr>
+      <w:r>
+        <w:lastRenderedPageBreak/>
+        <w:t xml:space="preserve">Please enumerate the most common Response </w:t>
+      </w:r>
+      <w:r>
+        <w:t xml:space="preserve">code </w:t>
+      </w:r>
+      <w:r>
+        <w:t>statuses</w:t>
+      </w:r>
+    </w:p>
+    <w:p>
+      <w:pPr>
+        <w:pStyle w:val="Sinespaciado"/>
+        <w:numPr>
+          <w:ilvl w:val="2"/>
+          <w:numId w:val="2"/>
+        </w:numPr>
+      </w:pPr>
+      <w:r>
+        <w:t>In IIS what is the default port number for a web application?</w:t>
+      </w:r>
+    </w:p>
+    <w:p>
+      <w:pPr>
+        <w:pStyle w:val="Sinespaciado"/>
+        <w:numPr>
+          <w:ilvl w:val="2"/>
+          <w:numId w:val="2"/>
+        </w:numPr>
+      </w:pPr>
+      <w:r>
+        <w:t>In IIS what is the default port number for a secured web application (TLS/SSL)</w:t>
+      </w:r>
+    </w:p>
+    <w:p>
+      <w:pPr>
+        <w:pStyle w:val="Sinespaciado"/>
+        <w:numPr>
+          <w:ilvl w:val="2"/>
+          <w:numId w:val="2"/>
+        </w:numPr>
+      </w:pPr>
+      <w:r>
+        <w:t>In IIS what is an application pool and what is used for?</w:t>
+      </w:r>
+    </w:p>
+    <w:p>
+      <w:pPr>
+        <w:pStyle w:val="Sinespaciado"/>
+        <w:numPr>
+          <w:ilvl w:val="2"/>
+          <w:numId w:val="2"/>
+        </w:numPr>
+      </w:pPr>
+      <w:r>
+        <w:t xml:space="preserve">How many </w:t>
+      </w:r>
+      <w:proofErr w:type="spellStart"/>
+      <w:r>
+        <w:t>web.config</w:t>
+      </w:r>
+      <w:proofErr w:type="spellEnd"/>
+      <w:r>
+        <w:t xml:space="preserve"> files can a web application have?</w:t>
+      </w:r>
+    </w:p>
+    <w:p>
+      <w:pPr>
+        <w:pStyle w:val="Sinespaciado"/>
+        <w:numPr>
+          <w:ilvl w:val="1"/>
+          <w:numId w:val="2"/>
+        </w:numPr>
+      </w:pPr>
+      <w:r>
+        <w:t>Web API</w:t>
+      </w:r>
+    </w:p>
+    <w:p>
+      <w:pPr>
+        <w:pStyle w:val="Sinespaciado"/>
+        <w:numPr>
+          <w:ilvl w:val="2"/>
+          <w:numId w:val="2"/>
+        </w:numPr>
+      </w:pPr>
+      <w:r>
+        <w:t>What is an API controller?</w:t>
+      </w:r>
+    </w:p>
+    <w:p>
+      <w:pPr>
+        <w:pStyle w:val="Sinespaciado"/>
+        <w:numPr>
+          <w:ilvl w:val="2"/>
+          <w:numId w:val="2"/>
+        </w:numPr>
+      </w:pPr>
+      <w:r>
+        <w:t>What is the base class of the API controller?</w:t>
+      </w:r>
+    </w:p>
+    <w:p>
+      <w:pPr>
+        <w:pStyle w:val="Sinespaciado"/>
+        <w:numPr>
+          <w:ilvl w:val="2"/>
+          <w:numId w:val="2"/>
+        </w:numPr>
+      </w:pPr>
+      <w:r>
+        <w:t>Does a Web API controller inherit the same base class than the MVC controller?</w:t>
+      </w:r>
+    </w:p>
+    <w:p>
+      <w:pPr>
+        <w:pStyle w:val="Sinespaciado"/>
+        <w:numPr>
+          <w:ilvl w:val="2"/>
+          <w:numId w:val="2"/>
+        </w:numPr>
+      </w:pPr>
+      <w:r>
+        <w:t>What is a Web API Route?</w:t>
+      </w:r>
+    </w:p>
+    <w:p>
+      <w:pPr>
+        <w:pStyle w:val="Sinespaciado"/>
+        <w:numPr>
+          <w:ilvl w:val="2"/>
+          <w:numId w:val="2"/>
+        </w:numPr>
+      </w:pPr>
+      <w:r>
+        <w:t>How do you define a Route for a controller method?</w:t>
+      </w:r>
+    </w:p>
+    <w:p>
+      <w:pPr>
+        <w:pStyle w:val="Sinespaciado"/>
+        <w:numPr>
+          <w:ilvl w:val="2"/>
+          <w:numId w:val="2"/>
+        </w:numPr>
+      </w:pPr>
+      <w:r>
+        <w:t>What is the use of the Response Type attribute for a controller method?</w:t>
+      </w:r>
+    </w:p>
+    <w:p>
+      <w:pPr>
+        <w:pStyle w:val="Sinespaciado"/>
+        <w:numPr>
+          <w:ilvl w:val="2"/>
+          <w:numId w:val="2"/>
+        </w:numPr>
+      </w:pPr>
+      <w:r>
+        <w:t xml:space="preserve">What </w:t>
+      </w:r>
+      <w:r>
+        <w:t xml:space="preserve">type of objects </w:t>
+      </w:r>
+      <w:r>
+        <w:t>can be returned from a Web API controller method?</w:t>
+      </w:r>
+    </w:p>
+    <w:p>
+      <w:pPr>
+        <w:pStyle w:val="Sinespaciado"/>
+        <w:numPr>
+          <w:ilvl w:val="2"/>
+          <w:numId w:val="2"/>
+        </w:numPr>
+      </w:pPr>
+      <w:r>
+        <w:t>Please enumerate the 2 common methods of serialization used by the Web API?</w:t>
+      </w:r>
+    </w:p>
+    <w:p>
+      <w:pPr>
+        <w:pStyle w:val="Sinespaciado"/>
+        <w:numPr>
+          <w:ilvl w:val="2"/>
+          <w:numId w:val="2"/>
+        </w:numPr>
+      </w:pPr>
+      <w:r>
+        <w:t>What is the JSON and Xml serialization?</w:t>
+      </w:r>
+    </w:p>
+    <w:p>
+      <w:pPr>
+        <w:pStyle w:val="Sinespaciado"/>
+        <w:numPr>
+          <w:ilvl w:val="2"/>
+          <w:numId w:val="2"/>
+        </w:numPr>
+      </w:pPr>
+      <w:r>
+        <w:t>Why Web API is considered as a REST A</w:t>
+      </w:r>
+      <w:r>
+        <w:t>PI</w:t>
+      </w:r>
+      <w:r>
+        <w:t>?</w:t>
+      </w:r>
+    </w:p>
+    <w:p>
+      <w:pPr>
+        <w:pStyle w:val="Sinespaciado"/>
+        <w:numPr>
+          <w:ilvl w:val="2"/>
+          <w:numId w:val="2"/>
+        </w:numPr>
+      </w:pPr>
+      <w:r>
+        <w:t>If speed is critical for your web project, would you use Web API or WCF?</w:t>
+      </w:r>
+    </w:p>
+    <w:p>
+      <w:pPr>
+        <w:pStyle w:val="Sinespaciado"/>
+        <w:numPr>
+          <w:ilvl w:val="2"/>
+          <w:numId w:val="2"/>
+        </w:numPr>
+      </w:pPr>
+      <w:r>
+        <w:t xml:space="preserve">If security is critical for your web project, </w:t>
+      </w:r>
+      <w:r>
+        <w:t>would you use Web API or WCF?</w:t>
+      </w:r>
+    </w:p>
+    <w:p>
+      <w:pPr>
+        <w:pStyle w:val="Sinespaciado"/>
+        <w:numPr>
+          <w:ilvl w:val="2"/>
+          <w:numId w:val="2"/>
+        </w:numPr>
+      </w:pPr>
+      <w:r>
+        <w:t>Speaking of security, what’s the difference between Authentication and Authorization?</w:t>
+      </w:r>
+    </w:p>
+    <w:p>
+      <w:pPr>
+        <w:pStyle w:val="Sinespaciado"/>
+        <w:numPr>
+          <w:ilvl w:val="2"/>
+          <w:numId w:val="2"/>
+        </w:numPr>
+      </w:pPr>
+      <w:r>
+        <w:rPr>
+          <w:rFonts w:cs="Consolas"/>
+          <w:color w:val="000000"/>
+          <w:highlight w:val="white"/>
+        </w:rPr>
+        <w:t>In a web project, c</w:t>
+      </w:r>
+      <w:r>
+        <w:rPr>
+          <w:rFonts w:cs="Consolas"/>
+          <w:color w:val="000000"/>
+          <w:highlight w:val="white"/>
+        </w:rPr>
+        <w:t>an I implement custom Authe</w:t>
+      </w:r>
+      <w:r>
+        <w:rPr>
+          <w:rFonts w:cs="Consolas"/>
+          <w:color w:val="000000"/>
+          <w:highlight w:val="white"/>
+        </w:rPr>
+        <w:t>n</w:t>
+      </w:r>
+      <w:r>
+        <w:rPr>
+          <w:rFonts w:cs="Consolas"/>
+          <w:color w:val="000000"/>
+          <w:highlight w:val="white"/>
+        </w:rPr>
+        <w:t>tication and</w:t>
+      </w:r>
+      <w:r>
+        <w:rPr>
+          <w:rFonts w:cs="Consolas"/>
+          <w:color w:val="000000"/>
+          <w:highlight w:val="white"/>
+        </w:rPr>
+        <w:t xml:space="preserve"> </w:t>
+      </w:r>
+      <w:r>
+        <w:rPr>
+          <w:rFonts w:cs="Consolas"/>
+          <w:color w:val="000000"/>
+          <w:highlight w:val="white"/>
+        </w:rPr>
+        <w:t>Authorization</w:t>
+      </w:r>
+      <w:r>
+        <w:rPr>
+          <w:rFonts w:cs="Consolas"/>
+          <w:color w:val="000000"/>
+          <w:highlight w:val="white"/>
+        </w:rPr>
+        <w:t>?</w:t>
+      </w:r>
+      <w:r>
+        <w:rPr>
+          <w:rFonts w:cs="Consolas"/>
+          <w:color w:val="000000"/>
+          <w:highlight w:val="white"/>
+        </w:rPr>
+        <w:t xml:space="preserve"> </w:t>
+      </w:r>
+    </w:p>
+    <w:p>
+      <w:pPr>
+        <w:pStyle w:val="Sinespaciado"/>
+        <w:numPr>
+          <w:ilvl w:val="1"/>
+          <w:numId w:val="2"/>
+        </w:numPr>
+      </w:pPr>
+      <w:r>
+        <w:t>MVC Development</w:t>
+      </w:r>
+    </w:p>
+    <w:p>
+      <w:pPr>
+        <w:pStyle w:val="Sinespaciado"/>
+        <w:numPr>
+          <w:ilvl w:val="2"/>
+          <w:numId w:val="2"/>
+        </w:numPr>
+      </w:pPr>
+      <w:r>
+        <w:t>What is a MVC controller?</w:t>
+      </w:r>
+    </w:p>
+    <w:p>
+      <w:pPr>
+        <w:pStyle w:val="Sinespaciado"/>
+        <w:numPr>
+          <w:ilvl w:val="2"/>
+          <w:numId w:val="2"/>
+        </w:numPr>
+      </w:pPr>
+      <w:r>
+        <w:t>What is a MVC view?</w:t>
+      </w:r>
+    </w:p>
+    <w:p>
+      <w:pPr>
+        <w:pStyle w:val="Sinespaciado"/>
+        <w:numPr>
+          <w:ilvl w:val="2"/>
+          <w:numId w:val="2"/>
+        </w:numPr>
+      </w:pPr>
+      <w:r>
+        <w:t>What is a POCO class?</w:t>
+      </w:r>
+    </w:p>
+    <w:p>
+      <w:pPr>
+        <w:pStyle w:val="Sinespaciado"/>
+        <w:numPr>
+          <w:ilvl w:val="1"/>
+          <w:numId w:val="2"/>
+        </w:numPr>
+      </w:pPr>
+      <w:r>
+        <w:t>WCF</w:t>
+      </w:r>
+    </w:p>
+    <w:p>
+      <w:pPr>
+        <w:pStyle w:val="Sinespaciado"/>
+        <w:numPr>
+          <w:ilvl w:val="2"/>
+          <w:numId w:val="2"/>
+        </w:numPr>
+      </w:pPr>
+      <w:r>
+        <w:t>What is a WSDL definition of a WCF project?</w:t>
+      </w:r>
+    </w:p>
+    <w:p>
+      <w:pPr>
+        <w:pStyle w:val="Sinespaciado"/>
+        <w:numPr>
+          <w:ilvl w:val="2"/>
+          <w:numId w:val="2"/>
+        </w:numPr>
+      </w:pPr>
+      <w:r>
+        <w:t>In what format messages are serialized in WCF?</w:t>
+      </w:r>
+    </w:p>
+    <w:p>
+      <w:pPr>
+        <w:pStyle w:val="Sinespaciado"/>
+        <w:numPr>
+          <w:ilvl w:val="2"/>
+          <w:numId w:val="2"/>
+        </w:numPr>
+      </w:pPr>
+      <w:r>
+        <w:t>Commonly in what part of a Soap message do you send security credentials?</w:t>
+      </w:r>
+    </w:p>
+    <w:p>
+      <w:pPr>
+        <w:pStyle w:val="Sinespaciado"/>
+        <w:numPr>
+          <w:ilvl w:val="1"/>
+          <w:numId w:val="2"/>
+        </w:numPr>
+      </w:pPr>
+      <w:r>
+        <w:t>HTML 5</w:t>
+      </w:r>
+    </w:p>
+    <w:p>
+      <w:pPr>
+        <w:pStyle w:val="Sinespaciado"/>
+        <w:numPr>
+          <w:ilvl w:val="2"/>
+          <w:numId w:val="2"/>
+        </w:numPr>
+      </w:pPr>
+      <w:r>
+        <w:t>What are the principal tags available in HTML 5?</w:t>
+      </w:r>
+    </w:p>
+    <w:p>
+      <w:pPr>
+        <w:pStyle w:val="Sinespaciado"/>
+        <w:numPr>
+          <w:ilvl w:val="2"/>
+          <w:numId w:val="2"/>
+        </w:numPr>
+      </w:pPr>
+      <w:r>
+        <w:t>What does SVG is in HTML 5?</w:t>
+      </w:r>
+    </w:p>
+    <w:p>
+      <w:pPr>
+        <w:pStyle w:val="Sinespaciado"/>
+        <w:numPr>
+          <w:ilvl w:val="2"/>
+          <w:numId w:val="2"/>
+        </w:numPr>
+      </w:pPr>
+      <w:r>
+        <w:t>What is a SPA application?</w:t>
+      </w:r>
+    </w:p>
+    <w:p>
+      <w:pPr>
+        <w:pStyle w:val="Sinespaciado"/>
+        <w:numPr>
+          <w:ilvl w:val="2"/>
+          <w:numId w:val="2"/>
+        </w:numPr>
+      </w:pPr>
+      <w:r>
+        <w:t>What is a Responsive application?</w:t>
+      </w:r>
+    </w:p>
+    <w:p>
+      <w:pPr>
+        <w:pStyle w:val="Sinespaciado"/>
+        <w:numPr>
+          <w:ilvl w:val="1"/>
+          <w:numId w:val="2"/>
+        </w:numPr>
+      </w:pPr>
+      <w:r>
+        <w:t>AngularJS</w:t>
+      </w:r>
+    </w:p>
+    <w:p>
+      <w:pPr>
+        <w:pStyle w:val="Sinespaciado"/>
+        <w:numPr>
+          <w:ilvl w:val="2"/>
+          <w:numId w:val="2"/>
+        </w:numPr>
+      </w:pPr>
+      <w:r>
+        <w:t>What is a $scope object in angular?</w:t>
+      </w:r>
+    </w:p>
+    <w:p>
+      <w:pPr>
+        <w:pStyle w:val="Sinespaciado"/>
+        <w:numPr>
+          <w:ilvl w:val="2"/>
+          <w:numId w:val="2"/>
+        </w:numPr>
+      </w:pPr>
+      <w:r>
+        <w:t>What do you need to apply to your html page to support angular?</w:t>
+      </w:r>
+    </w:p>
+    <w:p>
+      <w:pPr>
+        <w:pStyle w:val="Sinespaciado"/>
+        <w:numPr>
+          <w:ilvl w:val="2"/>
+          <w:numId w:val="2"/>
+        </w:numPr>
+      </w:pPr>
+      <w:r>
+        <w:t>What is an angular module?</w:t>
+      </w:r>
+    </w:p>
+    <w:p>
+      <w:pPr>
+        <w:pStyle w:val="Sinespaciado"/>
+        <w:numPr>
+          <w:ilvl w:val="2"/>
+          <w:numId w:val="2"/>
+        </w:numPr>
+      </w:pPr>
+      <w:r>
+        <w:t>What is an angular controller?</w:t>
+      </w:r>
       <w:bookmarkStart w:id="0" w:name="_GoBack"/>
       <w:bookmarkEnd w:id="0"/>
     </w:p>
@@ -2375,24 +3921,12 @@
       <w:pPr>
         <w:pStyle w:val="Sinespaciado"/>
         <w:numPr>
-          <w:ilvl w:val="2"/>
-          <w:numId w:val="2"/>
-        </w:numPr>
-      </w:pPr>
-      <w:r>
-        <w:t>Can constructors be declared as private in C#?</w:t>
-      </w:r>
-    </w:p>
-    <w:p>
-      <w:pPr>
-        <w:pStyle w:val="Sinespaciado"/>
-        <w:numPr>
-          <w:ilvl w:val="2"/>
-          <w:numId w:val="2"/>
-        </w:numPr>
-      </w:pPr>
-      <w:r>
-        <w:t>Can multiple constructors be declared in C#?</w:t>
+          <w:ilvl w:val="0"/>
+          <w:numId w:val="2"/>
+        </w:numPr>
+      </w:pPr>
+      <w:r>
+        <w:t>SQL Development</w:t>
       </w:r>
     </w:p>
     <w:p>
@@ -2404,133 +3938,224 @@
         </w:numPr>
       </w:pPr>
       <w:r>
-        <w:t>Inheritance</w:t>
-      </w:r>
-    </w:p>
-    <w:p>
-      <w:pPr>
-        <w:pStyle w:val="Sinespaciado"/>
-        <w:numPr>
-          <w:ilvl w:val="2"/>
-          <w:numId w:val="2"/>
-        </w:numPr>
-      </w:pPr>
-      <w:r>
-        <w:t>What is the meanin</w:t>
-      </w:r>
-      <w:r>
-        <w:t>g of the inheritance term in OOP</w:t>
-      </w:r>
-      <w:r>
-        <w:t>?</w:t>
-      </w:r>
-    </w:p>
-    <w:p>
-      <w:pPr>
-        <w:pStyle w:val="Sinespaciado"/>
-        <w:numPr>
-          <w:ilvl w:val="2"/>
-          <w:numId w:val="2"/>
-        </w:numPr>
-      </w:pPr>
-      <w:r>
-        <w:t>What is a base class?</w:t>
-      </w:r>
-    </w:p>
-    <w:p>
-      <w:pPr>
-        <w:pStyle w:val="Sinespaciado"/>
-        <w:numPr>
-          <w:ilvl w:val="2"/>
-          <w:numId w:val="2"/>
-        </w:numPr>
-      </w:pPr>
-      <w:r>
-        <w:t>What is a root class of a hierarchy of classes?</w:t>
-      </w:r>
-    </w:p>
-    <w:p>
-      <w:pPr>
-        <w:pStyle w:val="Sinespaciado"/>
-        <w:numPr>
-          <w:ilvl w:val="2"/>
-          <w:numId w:val="2"/>
-        </w:numPr>
-      </w:pPr>
-      <w:r>
-        <w:t>Why you may need to implement a hierarchy of classes?</w:t>
-      </w:r>
-    </w:p>
-    <w:p>
-      <w:pPr>
-        <w:pStyle w:val="Sinespaciado"/>
-        <w:numPr>
-          <w:ilvl w:val="2"/>
-          <w:numId w:val="2"/>
-        </w:numPr>
-      </w:pPr>
-      <w:r>
-        <w:t>What</w:t>
-      </w:r>
-      <w:r>
-        <w:t xml:space="preserve"> (items)</w:t>
-      </w:r>
-      <w:r>
-        <w:t xml:space="preserve"> should be defined in a base class?</w:t>
-      </w:r>
-    </w:p>
-    <w:p>
-      <w:pPr>
-        <w:pStyle w:val="Sinespaciado"/>
-        <w:numPr>
-          <w:ilvl w:val="2"/>
-          <w:numId w:val="2"/>
-        </w:numPr>
-      </w:pPr>
-      <w:r>
-        <w:t xml:space="preserve">What </w:t>
-      </w:r>
-      <w:r>
-        <w:t xml:space="preserve">(methods) </w:t>
-      </w:r>
-      <w:r>
-        <w:t>should be implemented in a base class?</w:t>
-      </w:r>
-    </w:p>
-    <w:p>
-      <w:pPr>
-        <w:pStyle w:val="Sinespaciado"/>
-        <w:numPr>
-          <w:ilvl w:val="2"/>
-          <w:numId w:val="2"/>
-        </w:numPr>
-      </w:pPr>
-      <w:r>
-        <w:t>In .net framework what C# keyword you use to define your class can not be instantiated?</w:t>
-      </w:r>
-    </w:p>
-    <w:p>
-      <w:pPr>
-        <w:pStyle w:val="Sinespaciado"/>
-        <w:numPr>
-          <w:ilvl w:val="2"/>
-          <w:numId w:val="2"/>
-        </w:numPr>
-      </w:pPr>
-      <w:r>
-        <w:t>In .net framework what C# keyword you use to define your class can not be inherited anymore?</w:t>
-      </w:r>
-    </w:p>
-    <w:p>
-      <w:pPr>
-        <w:pStyle w:val="Sinespaciado"/>
-        <w:numPr>
-          <w:ilvl w:val="2"/>
-          <w:numId w:val="2"/>
-        </w:numPr>
-      </w:pPr>
-      <w:r>
-        <w:t>In .net framework what C# keyword you use to define your derived classes must implement a specific method?</w:t>
+        <w:t>Concepts</w:t>
+      </w:r>
+    </w:p>
+    <w:p>
+      <w:pPr>
+        <w:pStyle w:val="Sinespaciado"/>
+        <w:numPr>
+          <w:ilvl w:val="2"/>
+          <w:numId w:val="2"/>
+        </w:numPr>
+      </w:pPr>
+      <w:r>
+        <w:t>What is a View?</w:t>
+      </w:r>
+    </w:p>
+    <w:p>
+      <w:pPr>
+        <w:pStyle w:val="Sinespaciado"/>
+        <w:numPr>
+          <w:ilvl w:val="2"/>
+          <w:numId w:val="2"/>
+        </w:numPr>
+      </w:pPr>
+      <w:r>
+        <w:t>What is a Primary Key?</w:t>
+      </w:r>
+    </w:p>
+    <w:p>
+      <w:pPr>
+        <w:pStyle w:val="Sinespaciado"/>
+        <w:numPr>
+          <w:ilvl w:val="2"/>
+          <w:numId w:val="2"/>
+        </w:numPr>
+      </w:pPr>
+      <w:r>
+        <w:t>What is an Index?</w:t>
+      </w:r>
+    </w:p>
+    <w:p>
+      <w:pPr>
+        <w:pStyle w:val="Sinespaciado"/>
+        <w:numPr>
+          <w:ilvl w:val="2"/>
+          <w:numId w:val="2"/>
+        </w:numPr>
+      </w:pPr>
+      <w:r>
+        <w:t>What is the difference between a Primary Key and an Index?</w:t>
+      </w:r>
+    </w:p>
+    <w:p>
+      <w:pPr>
+        <w:pStyle w:val="Sinespaciado"/>
+        <w:numPr>
+          <w:ilvl w:val="2"/>
+          <w:numId w:val="2"/>
+        </w:numPr>
+      </w:pPr>
+      <w:r>
+        <w:t>What is a SQL constraint?</w:t>
+      </w:r>
+    </w:p>
+    <w:p>
+      <w:pPr>
+        <w:pStyle w:val="Sinespaciado"/>
+        <w:numPr>
+          <w:ilvl w:val="2"/>
+          <w:numId w:val="2"/>
+        </w:numPr>
+      </w:pPr>
+      <w:r>
+        <w:t>What’s the reason you may set the unique constraint on a table column?</w:t>
+      </w:r>
+    </w:p>
+    <w:p>
+      <w:pPr>
+        <w:pStyle w:val="Sinespaciado"/>
+        <w:numPr>
+          <w:ilvl w:val="2"/>
+          <w:numId w:val="2"/>
+        </w:numPr>
+      </w:pPr>
+      <w:r>
+        <w:t>What are the primary types for columns in a data table?</w:t>
+      </w:r>
+    </w:p>
+    <w:p>
+      <w:pPr>
+        <w:pStyle w:val="Sinespaciado"/>
+        <w:numPr>
+          <w:ilvl w:val="2"/>
+          <w:numId w:val="2"/>
+        </w:numPr>
+      </w:pPr>
+      <w:r>
+        <w:lastRenderedPageBreak/>
+        <w:t>What is the difference between a SQL function and a store procedure?</w:t>
+      </w:r>
+    </w:p>
+    <w:p>
+      <w:pPr>
+        <w:pStyle w:val="Sinespaciado"/>
+        <w:numPr>
+          <w:ilvl w:val="2"/>
+          <w:numId w:val="2"/>
+        </w:numPr>
+      </w:pPr>
+      <w:r>
+        <w:t>What is the Normalization Term in SQL?</w:t>
+      </w:r>
+    </w:p>
+    <w:p>
+      <w:pPr>
+        <w:pStyle w:val="Sinespaciado"/>
+        <w:numPr>
+          <w:ilvl w:val="2"/>
+          <w:numId w:val="2"/>
+        </w:numPr>
+      </w:pPr>
+      <w:r>
+        <w:t>Should you always have normalized schemas or may not apply in all circumstances?</w:t>
+      </w:r>
+    </w:p>
+    <w:p>
+      <w:pPr>
+        <w:pStyle w:val="Sinespaciado"/>
+        <w:numPr>
+          <w:ilvl w:val="2"/>
+          <w:numId w:val="2"/>
+        </w:numPr>
+      </w:pPr>
+      <w:r>
+        <w:t>What is a Trigger and when is executed?</w:t>
+      </w:r>
+    </w:p>
+    <w:p>
+      <w:pPr>
+        <w:pStyle w:val="Sinespaciado"/>
+        <w:numPr>
+          <w:ilvl w:val="2"/>
+          <w:numId w:val="2"/>
+        </w:numPr>
+      </w:pPr>
+      <w:r>
+        <w:t>What is a SQL transacted operation and its common statements?</w:t>
+      </w:r>
+    </w:p>
+    <w:p>
+      <w:pPr>
+        <w:pStyle w:val="Sinespaciado"/>
+        <w:numPr>
+          <w:ilvl w:val="2"/>
+          <w:numId w:val="2"/>
+        </w:numPr>
+      </w:pPr>
+      <w:r>
+        <w:t>When you should run SQL operations using transaction statements?</w:t>
+      </w:r>
+    </w:p>
+    <w:p>
+      <w:pPr>
+        <w:pStyle w:val="Sinespaciado"/>
+        <w:numPr>
+          <w:ilvl w:val="2"/>
+          <w:numId w:val="2"/>
+        </w:numPr>
+      </w:pPr>
+      <w:r>
+        <w:t>What are the common CRUD SQL operation statements?</w:t>
+      </w:r>
+    </w:p>
+    <w:p>
+      <w:pPr>
+        <w:pStyle w:val="Sinespaciado"/>
+        <w:numPr>
+          <w:ilvl w:val="2"/>
+          <w:numId w:val="2"/>
+        </w:numPr>
+      </w:pPr>
+      <w:r>
+        <w:t>When matching tables, what are the most common types of joins you can apply?</w:t>
+      </w:r>
+    </w:p>
+    <w:p>
+      <w:pPr>
+        <w:pStyle w:val="Sinespaciado"/>
+        <w:numPr>
+          <w:ilvl w:val="2"/>
+          <w:numId w:val="2"/>
+        </w:numPr>
+      </w:pPr>
+      <w:r>
+        <w:t>When you create a database oriented project, what stack or performant framework should you use?</w:t>
+      </w:r>
+    </w:p>
+    <w:p>
+      <w:pPr>
+        <w:pStyle w:val="Sinespaciado"/>
+        <w:numPr>
+          <w:ilvl w:val="2"/>
+          <w:numId w:val="2"/>
+        </w:numPr>
+      </w:pPr>
+      <w:r>
+        <w:t>What is the recommended way to save/retrieve data, using SQL queries or call store procedures?</w:t>
+      </w:r>
+    </w:p>
+    <w:p>
+      <w:pPr>
+        <w:pStyle w:val="Sinespaciado"/>
+        <w:numPr>
+          <w:ilvl w:val="0"/>
+          <w:numId w:val="2"/>
+        </w:numPr>
+      </w:pPr>
+      <w:r>
+        <w:t>Unit Testing</w:t>
       </w:r>
     </w:p>
     <w:p>
@@ -2542,43 +4167,154 @@
         </w:numPr>
       </w:pPr>
       <w:r>
-        <w:t>Polymorphism</w:t>
-      </w:r>
-    </w:p>
-    <w:p>
-      <w:pPr>
-        <w:pStyle w:val="Sinespaciado"/>
-        <w:numPr>
-          <w:ilvl w:val="2"/>
-          <w:numId w:val="2"/>
-        </w:numPr>
-      </w:pPr>
-      <w:r>
-        <w:t>What is the meaning of the polymorphism term in OOO?</w:t>
-      </w:r>
-    </w:p>
-    <w:p>
-      <w:pPr>
-        <w:pStyle w:val="Sinespaciado"/>
-        <w:numPr>
-          <w:ilvl w:val="2"/>
-          <w:numId w:val="2"/>
-        </w:numPr>
-      </w:pPr>
-      <w:r>
-        <w:t>How the polymorphism is implemented in a derived class?</w:t>
-      </w:r>
-    </w:p>
-    <w:p>
-      <w:pPr>
-        <w:pStyle w:val="Sinespaciado"/>
-        <w:numPr>
-          <w:ilvl w:val="2"/>
-          <w:numId w:val="2"/>
-        </w:numPr>
-      </w:pPr>
-      <w:r>
-        <w:t>How do you define optional implementation and how you define strict implementation of a derived class method?</w:t>
+        <w:t>Concepts</w:t>
+      </w:r>
+      <w:r>
+        <w:t xml:space="preserve"> and Frameworks</w:t>
+      </w:r>
+    </w:p>
+    <w:p>
+      <w:pPr>
+        <w:pStyle w:val="Sinespaciado"/>
+        <w:numPr>
+          <w:ilvl w:val="2"/>
+          <w:numId w:val="2"/>
+        </w:numPr>
+      </w:pPr>
+      <w:r>
+        <w:t>What attribute you need to set to mark a class as a test class?</w:t>
+      </w:r>
+    </w:p>
+    <w:p>
+      <w:pPr>
+        <w:pStyle w:val="Sinespaciado"/>
+        <w:numPr>
+          <w:ilvl w:val="2"/>
+          <w:numId w:val="2"/>
+        </w:numPr>
+      </w:pPr>
+      <w:r>
+        <w:t>What is the purpose of using the Setup attribute on a test class method?</w:t>
+      </w:r>
+    </w:p>
+    <w:p>
+      <w:pPr>
+        <w:pStyle w:val="Sinespaciado"/>
+        <w:numPr>
+          <w:ilvl w:val="2"/>
+          <w:numId w:val="2"/>
+        </w:numPr>
+      </w:pPr>
+      <w:r>
+        <w:t>How do you tell the testing framework you want to ignore this test class method to be ignored when running all tests?</w:t>
+      </w:r>
+    </w:p>
+    <w:p>
+      <w:pPr>
+        <w:pStyle w:val="Sinespaciado"/>
+        <w:numPr>
+          <w:ilvl w:val="2"/>
+          <w:numId w:val="2"/>
+        </w:numPr>
+      </w:pPr>
+      <w:r>
+        <w:t>What is an assertion?</w:t>
+      </w:r>
+    </w:p>
+    <w:p>
+      <w:pPr>
+        <w:pStyle w:val="Sinespaciado"/>
+        <w:numPr>
+          <w:ilvl w:val="2"/>
+          <w:numId w:val="2"/>
+        </w:numPr>
+      </w:pPr>
+      <w:r>
+        <w:t>What are the common methods of the Assert class (or equivalent)?</w:t>
+      </w:r>
+    </w:p>
+    <w:p>
+      <w:pPr>
+        <w:pStyle w:val="Sinespaciado"/>
+        <w:numPr>
+          <w:ilvl w:val="2"/>
+          <w:numId w:val="2"/>
+        </w:numPr>
+      </w:pPr>
+      <w:r>
+        <w:t>What is the difference between Unit Test and Integration Test?</w:t>
+      </w:r>
+    </w:p>
+    <w:p>
+      <w:pPr>
+        <w:pStyle w:val="Sinespaciado"/>
+        <w:numPr>
+          <w:ilvl w:val="2"/>
+          <w:numId w:val="2"/>
+        </w:numPr>
+      </w:pPr>
+      <w:r>
+        <w:t>What is a Fake class?</w:t>
+      </w:r>
+    </w:p>
+    <w:p>
+      <w:pPr>
+        <w:pStyle w:val="Sinespaciado"/>
+        <w:numPr>
+          <w:ilvl w:val="2"/>
+          <w:numId w:val="2"/>
+        </w:numPr>
+      </w:pPr>
+      <w:r>
+        <w:t>What testing frameworks have you used?</w:t>
+      </w:r>
+    </w:p>
+    <w:p>
+      <w:pPr>
+        <w:pStyle w:val="Sinespaciado"/>
+        <w:numPr>
+          <w:ilvl w:val="2"/>
+          <w:numId w:val="2"/>
+        </w:numPr>
+      </w:pPr>
+      <w:r>
+        <w:t>How do you ensure you code is friendlier to unit testing?</w:t>
+      </w:r>
+    </w:p>
+    <w:p>
+      <w:pPr>
+        <w:pStyle w:val="Sinespaciado"/>
+        <w:numPr>
+          <w:ilvl w:val="2"/>
+          <w:numId w:val="2"/>
+        </w:numPr>
+      </w:pPr>
+      <w:r>
+        <w:t>What is TDD?</w:t>
+      </w:r>
+    </w:p>
+    <w:p>
+      <w:pPr>
+        <w:pStyle w:val="Sinespaciado"/>
+        <w:numPr>
+          <w:ilvl w:val="2"/>
+          <w:numId w:val="2"/>
+        </w:numPr>
+      </w:pPr>
+      <w:r>
+        <w:t>Does help using interfaces in your code the unit testing process?</w:t>
+      </w:r>
+    </w:p>
+    <w:p>
+      <w:pPr>
+        <w:pStyle w:val="Sinespaciado"/>
+        <w:numPr>
+          <w:ilvl w:val="0"/>
+          <w:numId w:val="2"/>
+        </w:numPr>
+      </w:pPr>
+      <w:r>
+        <w:t>Agile Development</w:t>
       </w:r>
     </w:p>
     <w:p>
@@ -2590,25 +4326,7 @@
         </w:numPr>
       </w:pPr>
       <w:r>
-        <w:t>Loosely/</w:t>
-      </w:r>
-      <w:r>
-        <w:t>Tightly</w:t>
-      </w:r>
-      <w:r>
-        <w:t xml:space="preserve"> coupled</w:t>
-      </w:r>
-    </w:p>
-    <w:p>
-      <w:pPr>
-        <w:pStyle w:val="Sinespaciado"/>
-        <w:numPr>
-          <w:ilvl w:val="2"/>
-          <w:numId w:val="2"/>
-        </w:numPr>
-      </w:pPr>
-      <w:r>
-        <w:t>What is a loosely coupled design of classes and what are its main benefits?</w:t>
+        <w:t>What agile development frameworks have you used in your career?</w:t>
       </w:r>
     </w:p>
     <w:p>
@@ -2620,91 +4338,7 @@
         </w:numPr>
       </w:pPr>
       <w:r>
-        <w:t>Interfaces</w:t>
-      </w:r>
-    </w:p>
-    <w:p>
-      <w:pPr>
-        <w:pStyle w:val="Sinespaciado"/>
-        <w:numPr>
-          <w:ilvl w:val="2"/>
-          <w:numId w:val="2"/>
-        </w:numPr>
-      </w:pPr>
-      <w:r>
-        <w:t>What is an interface in OOO?</w:t>
-      </w:r>
-    </w:p>
-    <w:p>
-      <w:pPr>
-        <w:pStyle w:val="Sinespaciado"/>
-        <w:numPr>
-          <w:ilvl w:val="2"/>
-          <w:numId w:val="2"/>
-        </w:numPr>
-      </w:pPr>
-      <w:r>
-        <w:t>What C# keyword is used to define an interface?</w:t>
-      </w:r>
-    </w:p>
-    <w:p>
-      <w:pPr>
-        <w:pStyle w:val="Sinespaciado"/>
-        <w:numPr>
-          <w:ilvl w:val="2"/>
-          <w:numId w:val="2"/>
-        </w:numPr>
-      </w:pPr>
-      <w:r>
-        <w:t>What items can be defined in an interface?</w:t>
-      </w:r>
-    </w:p>
-    <w:p>
-      <w:pPr>
-        <w:pStyle w:val="Sinespaciado"/>
-        <w:numPr>
-          <w:ilvl w:val="2"/>
-          <w:numId w:val="2"/>
-        </w:numPr>
-      </w:pPr>
-      <w:r>
-        <w:t>In .net framework, can properties be declared in an interface?</w:t>
-      </w:r>
-    </w:p>
-    <w:p>
-      <w:pPr>
-        <w:pStyle w:val="Sinespaciado"/>
-        <w:numPr>
-          <w:ilvl w:val="2"/>
-          <w:numId w:val="2"/>
-        </w:numPr>
-      </w:pPr>
-      <w:r>
-        <w:t>Can interface methods be declared as private or protected?</w:t>
-      </w:r>
-    </w:p>
-    <w:p>
-      <w:pPr>
-        <w:pStyle w:val="Sinespaciado"/>
-        <w:numPr>
-          <w:ilvl w:val="2"/>
-          <w:numId w:val="2"/>
-        </w:numPr>
-      </w:pPr>
-      <w:r>
-        <w:t>When you use an interface instead of an abstract class?</w:t>
-      </w:r>
-    </w:p>
-    <w:p>
-      <w:pPr>
-        <w:pStyle w:val="Sinespaciado"/>
-        <w:numPr>
-          <w:ilvl w:val="2"/>
-          <w:numId w:val="2"/>
-        </w:numPr>
-      </w:pPr>
-      <w:r>
-        <w:t>What are the main differences between an interface and an abstract class?</w:t>
+        <w:t>What is the Scrum agile framework?</w:t>
       </w:r>
     </w:p>
     <w:p>
@@ -2716,79 +4350,7 @@
         </w:numPr>
       </w:pPr>
       <w:r>
-        <w:t>SOLID</w:t>
-      </w:r>
-    </w:p>
-    <w:p>
-      <w:pPr>
-        <w:pStyle w:val="Sinespaciado"/>
-        <w:numPr>
-          <w:ilvl w:val="2"/>
-          <w:numId w:val="2"/>
-        </w:numPr>
-      </w:pPr>
-      <w:r>
-        <w:t>In software development SOLID what the S stands for</w:t>
-      </w:r>
-    </w:p>
-    <w:p>
-      <w:pPr>
-        <w:pStyle w:val="Sinespaciado"/>
-        <w:numPr>
-          <w:ilvl w:val="2"/>
-          <w:numId w:val="2"/>
-        </w:numPr>
-      </w:pPr>
-      <w:r>
-        <w:t>In software development SOLID what the O stands for</w:t>
-      </w:r>
-    </w:p>
-    <w:p>
-      <w:pPr>
-        <w:pStyle w:val="Sinespaciado"/>
-        <w:numPr>
-          <w:ilvl w:val="2"/>
-          <w:numId w:val="2"/>
-        </w:numPr>
-      </w:pPr>
-      <w:r>
-        <w:t>In software development SOLID what the L stands for</w:t>
-      </w:r>
-    </w:p>
-    <w:p>
-      <w:pPr>
-        <w:pStyle w:val="Sinespaciado"/>
-        <w:numPr>
-          <w:ilvl w:val="2"/>
-          <w:numId w:val="2"/>
-        </w:numPr>
-      </w:pPr>
-      <w:r>
-        <w:t>In software development SOLID what the I stands for</w:t>
-      </w:r>
-    </w:p>
-    <w:p>
-      <w:pPr>
-        <w:pStyle w:val="Sinespaciado"/>
-        <w:numPr>
-          <w:ilvl w:val="2"/>
-          <w:numId w:val="2"/>
-        </w:numPr>
-      </w:pPr>
-      <w:r>
-        <w:t>In software development SOLID what the D stands for</w:t>
-      </w:r>
-    </w:p>
-    <w:p>
-      <w:pPr>
-        <w:pStyle w:val="Sinespaciado"/>
-        <w:numPr>
-          <w:ilvl w:val="0"/>
-          <w:numId w:val="2"/>
-        </w:numPr>
-      </w:pPr>
-      <w:r>
-        <w:t>Patterns</w:t>
+        <w:t>What is the Scrum master?</w:t>
       </w:r>
     </w:p>
     <w:p>
@@ -2800,22 +4362,7 @@
         </w:numPr>
       </w:pPr>
       <w:r>
-        <w:t>Concepts</w:t>
-      </w:r>
-    </w:p>
-    <w:p>
-      <w:pPr>
-        <w:pStyle w:val="Sinespaciado"/>
-        <w:numPr>
-          <w:ilvl w:val="2"/>
-          <w:numId w:val="2"/>
-        </w:numPr>
-      </w:pPr>
-      <w:r>
-        <w:t>What is the meaning of software patterns, what its benefits</w:t>
-      </w:r>
-      <w:r>
-        <w:t>?</w:t>
+        <w:t>What is the Backlog?</w:t>
       </w:r>
     </w:p>
     <w:p>
@@ -2827,32 +4374,7 @@
         </w:numPr>
       </w:pPr>
       <w:r>
-        <w:t>Factory method</w:t>
-      </w:r>
-    </w:p>
-    <w:p>
-      <w:pPr>
-        <w:pStyle w:val="Sinespaciado"/>
-        <w:numPr>
-          <w:ilvl w:val="2"/>
-          <w:numId w:val="2"/>
-        </w:numPr>
-      </w:pPr>
-      <w:r>
-        <w:lastRenderedPageBreak/>
-        <w:t>Please describe in what cases is recommended to implement the factory method pattern</w:t>
-      </w:r>
-    </w:p>
-    <w:p>
-      <w:pPr>
-        <w:pStyle w:val="Sinespaciado"/>
-        <w:numPr>
-          <w:ilvl w:val="2"/>
-          <w:numId w:val="2"/>
-        </w:numPr>
-      </w:pPr>
-      <w:r>
-        <w:t>Please enumerate at least 2 classes in .net framework or third party components which implement the factory method pattern</w:t>
+        <w:t>What is a Sprint and its common length in days?</w:t>
       </w:r>
     </w:p>
     <w:p>
@@ -2864,650 +4386,7 @@
         </w:numPr>
       </w:pPr>
       <w:r>
-        <w:t>Singleton</w:t>
-      </w:r>
-    </w:p>
-    <w:p>
-      <w:pPr>
-        <w:pStyle w:val="Sinespaciado"/>
-        <w:numPr>
-          <w:ilvl w:val="2"/>
-          <w:numId w:val="2"/>
-        </w:numPr>
-      </w:pPr>
-      <w:r>
-        <w:t>Please describe what is the singleton pattern and when should be used?</w:t>
-      </w:r>
-    </w:p>
-    <w:p>
-      <w:pPr>
-        <w:pStyle w:val="Sinespaciado"/>
-        <w:numPr>
-          <w:ilvl w:val="2"/>
-          <w:numId w:val="2"/>
-        </w:numPr>
-      </w:pPr>
-      <w:r>
-        <w:t>Please describe the standard implementation of the singleton pattern</w:t>
-      </w:r>
-    </w:p>
-    <w:p>
-      <w:pPr>
-        <w:pStyle w:val="Sinespaciado"/>
-        <w:numPr>
-          <w:ilvl w:val="1"/>
-          <w:numId w:val="2"/>
-        </w:numPr>
-      </w:pPr>
-      <w:r>
-        <w:t>Builder</w:t>
-      </w:r>
-    </w:p>
-    <w:p>
-      <w:pPr>
-        <w:pStyle w:val="Sinespaciado"/>
-        <w:numPr>
-          <w:ilvl w:val="2"/>
-          <w:numId w:val="2"/>
-        </w:numPr>
-      </w:pPr>
-      <w:r>
-        <w:t>Please describe in what cases is recommended to implement the builder pattern</w:t>
-      </w:r>
-    </w:p>
-    <w:p>
-      <w:pPr>
-        <w:pStyle w:val="Sinespaciado"/>
-        <w:numPr>
-          <w:ilvl w:val="2"/>
-          <w:numId w:val="2"/>
-        </w:numPr>
-      </w:pPr>
-      <w:r>
-        <w:t>Please enumerate at least 2 classes/frameworks/platforms you know implement the builder pattern</w:t>
-      </w:r>
-    </w:p>
-    <w:p>
-      <w:pPr>
-        <w:pStyle w:val="Sinespaciado"/>
-        <w:numPr>
-          <w:ilvl w:val="0"/>
-          <w:numId w:val="2"/>
-        </w:numPr>
-      </w:pPr>
-      <w:r>
-        <w:t>Application Design</w:t>
-      </w:r>
-    </w:p>
-    <w:p>
-      <w:pPr>
-        <w:pStyle w:val="Sinespaciado"/>
-        <w:numPr>
-          <w:ilvl w:val="1"/>
-          <w:numId w:val="2"/>
-        </w:numPr>
-      </w:pPr>
-      <w:r>
-        <w:t>Performance/Caching</w:t>
-      </w:r>
-    </w:p>
-    <w:p>
-      <w:pPr>
-        <w:pStyle w:val="Sinespaciado"/>
-        <w:numPr>
-          <w:ilvl w:val="2"/>
-          <w:numId w:val="2"/>
-        </w:numPr>
-      </w:pPr>
-      <w:r>
-        <w:t>What should be an acceptable time for a web page to be rendered in a web site?</w:t>
-      </w:r>
-    </w:p>
-    <w:p>
-      <w:pPr>
-        <w:pStyle w:val="Sinespaciado"/>
-        <w:numPr>
-          <w:ilvl w:val="2"/>
-          <w:numId w:val="2"/>
-        </w:numPr>
-      </w:pPr>
-      <w:r>
-        <w:t>What is the caching technology and how it may be implemented?</w:t>
-      </w:r>
-    </w:p>
-    <w:p>
-      <w:pPr>
-        <w:pStyle w:val="Sinespaciado"/>
-        <w:numPr>
-          <w:ilvl w:val="2"/>
-          <w:numId w:val="2"/>
-        </w:numPr>
-      </w:pPr>
-      <w:r>
-        <w:t>What items should be cached in an application?</w:t>
-      </w:r>
-    </w:p>
-    <w:p>
-      <w:pPr>
-        <w:pStyle w:val="Sinespaciado"/>
-        <w:numPr>
-          <w:ilvl w:val="2"/>
-          <w:numId w:val="2"/>
-        </w:numPr>
-      </w:pPr>
-      <w:r>
-        <w:t>What may be the difference between a Session/Application (web development) and a cache store?</w:t>
-      </w:r>
-    </w:p>
-    <w:p>
-      <w:pPr>
-        <w:pStyle w:val="Sinespaciado"/>
-        <w:numPr>
-          <w:ilvl w:val="2"/>
-          <w:numId w:val="2"/>
-        </w:numPr>
-      </w:pPr>
-      <w:r>
-        <w:t>Please enumerate at least 2 ways in .net framework to implement caching.</w:t>
-      </w:r>
-    </w:p>
-    <w:p>
-      <w:pPr>
-        <w:pStyle w:val="Sinespaciado"/>
-        <w:numPr>
-          <w:ilvl w:val="1"/>
-          <w:numId w:val="2"/>
-        </w:numPr>
-      </w:pPr>
-      <w:r>
-        <w:t>Messaging</w:t>
-      </w:r>
-    </w:p>
-    <w:p>
-      <w:pPr>
-        <w:pStyle w:val="Sinespaciado"/>
-        <w:numPr>
-          <w:ilvl w:val="2"/>
-          <w:numId w:val="2"/>
-        </w:numPr>
-      </w:pPr>
-      <w:r>
-        <w:t>What is the main usage of the messaging technology?</w:t>
-      </w:r>
-    </w:p>
-    <w:p>
-      <w:pPr>
-        <w:pStyle w:val="Sinespaciado"/>
-        <w:numPr>
-          <w:ilvl w:val="2"/>
-          <w:numId w:val="2"/>
-        </w:numPr>
-      </w:pPr>
-      <w:r>
-        <w:t>In what cases you should incorporate messaging within your application?</w:t>
-      </w:r>
-    </w:p>
-    <w:p>
-      <w:pPr>
-        <w:pStyle w:val="Sinespaciado"/>
-        <w:numPr>
-          <w:ilvl w:val="2"/>
-          <w:numId w:val="2"/>
-        </w:numPr>
-      </w:pPr>
-      <w:r>
-        <w:t>Please enumerate at least 2 technologies/platforms for messaging.</w:t>
-      </w:r>
-    </w:p>
-    <w:p>
-      <w:pPr>
-        <w:pStyle w:val="Sinespaciado"/>
-        <w:numPr>
-          <w:ilvl w:val="1"/>
-          <w:numId w:val="2"/>
-        </w:numPr>
-      </w:pPr>
-      <w:r>
-        <w:t>Scheduling</w:t>
-      </w:r>
-    </w:p>
-    <w:p>
-      <w:pPr>
-        <w:pStyle w:val="Sinespaciado"/>
-        <w:numPr>
-          <w:ilvl w:val="2"/>
-          <w:numId w:val="2"/>
-        </w:numPr>
-      </w:pPr>
-      <w:r>
-        <w:t>Why scheduling technology should be used in complex systems/services?</w:t>
-      </w:r>
-    </w:p>
-    <w:p>
-      <w:pPr>
-        <w:pStyle w:val="Sinespaciado"/>
-        <w:numPr>
-          <w:ilvl w:val="2"/>
-          <w:numId w:val="2"/>
-        </w:numPr>
-      </w:pPr>
-      <w:r>
-        <w:t>Please enumerate at least 2 technologies/platforms for scheduling.</w:t>
-      </w:r>
-    </w:p>
-    <w:p>
-      <w:pPr>
-        <w:pStyle w:val="Sinespaciado"/>
-        <w:numPr>
-          <w:ilvl w:val="2"/>
-          <w:numId w:val="2"/>
-        </w:numPr>
-      </w:pPr>
-      <w:r>
-        <w:t>What is a standard way to implement in .net framework a scheduled service, what kind of visual studio project can be used?</w:t>
-      </w:r>
-    </w:p>
-    <w:p>
-      <w:pPr>
-        <w:pStyle w:val="Sinespaciado"/>
-        <w:numPr>
-          <w:ilvl w:val="0"/>
-          <w:numId w:val="2"/>
-        </w:numPr>
-      </w:pPr>
-      <w:r>
-        <w:t>Web Development</w:t>
-      </w:r>
-    </w:p>
-    <w:p>
-      <w:pPr>
-        <w:pStyle w:val="Sinespaciado"/>
-        <w:numPr>
-          <w:ilvl w:val="1"/>
-          <w:numId w:val="2"/>
-        </w:numPr>
-      </w:pPr>
-      <w:r>
-        <w:t>Web Concepts</w:t>
-      </w:r>
-    </w:p>
-    <w:p>
-      <w:pPr>
-        <w:pStyle w:val="Sinespaciado"/>
-        <w:numPr>
-          <w:ilvl w:val="2"/>
-          <w:numId w:val="2"/>
-        </w:numPr>
-      </w:pPr>
-      <w:r>
-        <w:t>What is a Request?</w:t>
-      </w:r>
-    </w:p>
-    <w:p>
-      <w:pPr>
-        <w:pStyle w:val="Sinespaciado"/>
-        <w:numPr>
-          <w:ilvl w:val="2"/>
-          <w:numId w:val="2"/>
-        </w:numPr>
-      </w:pPr>
-      <w:r>
-        <w:t>What is a Response?</w:t>
-      </w:r>
-    </w:p>
-    <w:p>
-      <w:pPr>
-        <w:pStyle w:val="Sinespaciado"/>
-        <w:numPr>
-          <w:ilvl w:val="2"/>
-          <w:numId w:val="2"/>
-        </w:numPr>
-      </w:pPr>
-      <w:r>
-        <w:t>What are the Header attributes and what is its use?</w:t>
-      </w:r>
-    </w:p>
-    <w:p>
-      <w:pPr>
-        <w:pStyle w:val="Sinespaciado"/>
-        <w:numPr>
-          <w:ilvl w:val="2"/>
-          <w:numId w:val="2"/>
-        </w:numPr>
-      </w:pPr>
-      <w:r>
-        <w:t>What is the lifecycle of a Request?</w:t>
-      </w:r>
-    </w:p>
-    <w:p>
-      <w:pPr>
-        <w:pStyle w:val="Sinespaciado"/>
-        <w:numPr>
-          <w:ilvl w:val="2"/>
-          <w:numId w:val="2"/>
-        </w:numPr>
-      </w:pPr>
-      <w:r>
-        <w:t>Why we said the web is stateless?</w:t>
-      </w:r>
-    </w:p>
-    <w:p>
-      <w:pPr>
-        <w:pStyle w:val="Sinespaciado"/>
-        <w:numPr>
-          <w:ilvl w:val="2"/>
-          <w:numId w:val="2"/>
-        </w:numPr>
-      </w:pPr>
-      <w:r>
-        <w:t>Please enumerate the principal http verbs when making a request to a server</w:t>
-      </w:r>
-      <w:r>
-        <w:t xml:space="preserve"> and its use</w:t>
-      </w:r>
-      <w:r>
-        <w:t>.</w:t>
-      </w:r>
-    </w:p>
-    <w:p>
-      <w:pPr>
-        <w:pStyle w:val="Sinespaciado"/>
-        <w:numPr>
-          <w:ilvl w:val="2"/>
-          <w:numId w:val="2"/>
-        </w:numPr>
-      </w:pPr>
-      <w:r>
-        <w:t>Please enumerate the most common Response statuses</w:t>
-      </w:r>
-    </w:p>
-    <w:p>
-      <w:pPr>
-        <w:pStyle w:val="Sinespaciado"/>
-        <w:numPr>
-          <w:ilvl w:val="1"/>
-          <w:numId w:val="2"/>
-        </w:numPr>
-      </w:pPr>
-      <w:r>
-        <w:t>Web API</w:t>
-      </w:r>
-    </w:p>
-    <w:p>
-      <w:pPr>
-        <w:pStyle w:val="Sinespaciado"/>
-        <w:numPr>
-          <w:ilvl w:val="2"/>
-          <w:numId w:val="2"/>
-        </w:numPr>
-      </w:pPr>
-      <w:r>
-        <w:t>What is an API controller?</w:t>
-      </w:r>
-    </w:p>
-    <w:p>
-      <w:pPr>
-        <w:pStyle w:val="Sinespaciado"/>
-        <w:numPr>
-          <w:ilvl w:val="2"/>
-          <w:numId w:val="2"/>
-        </w:numPr>
-      </w:pPr>
-      <w:r>
-        <w:t>What is the base class of the API controller?</w:t>
-      </w:r>
-    </w:p>
-    <w:p>
-      <w:pPr>
-        <w:pStyle w:val="Sinespaciado"/>
-        <w:numPr>
-          <w:ilvl w:val="2"/>
-          <w:numId w:val="2"/>
-        </w:numPr>
-      </w:pPr>
-      <w:r>
-        <w:t>What is a Web API Route?</w:t>
-      </w:r>
-    </w:p>
-    <w:p>
-      <w:pPr>
-        <w:pStyle w:val="Sinespaciado"/>
-        <w:numPr>
-          <w:ilvl w:val="2"/>
-          <w:numId w:val="2"/>
-        </w:numPr>
-      </w:pPr>
-      <w:r>
-        <w:t>How do you define a Route for a controller method?</w:t>
-      </w:r>
-    </w:p>
-    <w:p>
-      <w:pPr>
-        <w:pStyle w:val="Sinespaciado"/>
-        <w:numPr>
-          <w:ilvl w:val="2"/>
-          <w:numId w:val="2"/>
-        </w:numPr>
-      </w:pPr>
-      <w:r>
-        <w:t>What is the use of the Response Type attribute for a controller method?</w:t>
-      </w:r>
-    </w:p>
-    <w:p>
-      <w:pPr>
-        <w:pStyle w:val="Sinespaciado"/>
-        <w:numPr>
-          <w:ilvl w:val="1"/>
-          <w:numId w:val="2"/>
-        </w:numPr>
-      </w:pPr>
-      <w:r>
-        <w:t>MVC Development</w:t>
-      </w:r>
-    </w:p>
-    <w:p>
-      <w:pPr>
-        <w:pStyle w:val="Sinespaciado"/>
-        <w:numPr>
-          <w:ilvl w:val="1"/>
-          <w:numId w:val="2"/>
-        </w:numPr>
-      </w:pPr>
-      <w:r>
-        <w:t>WCF</w:t>
-      </w:r>
-    </w:p>
-    <w:p>
-      <w:pPr>
-        <w:pStyle w:val="Sinespaciado"/>
-        <w:numPr>
-          <w:ilvl w:val="0"/>
-          <w:numId w:val="2"/>
-        </w:numPr>
-      </w:pPr>
-      <w:r>
-        <w:t>SQL Development</w:t>
-      </w:r>
-    </w:p>
-    <w:p>
-      <w:pPr>
-        <w:pStyle w:val="Sinespaciado"/>
-        <w:numPr>
-          <w:ilvl w:val="1"/>
-          <w:numId w:val="2"/>
-        </w:numPr>
-      </w:pPr>
-      <w:r>
-        <w:lastRenderedPageBreak/>
-        <w:t>Concepts</w:t>
-      </w:r>
-    </w:p>
-    <w:p>
-      <w:pPr>
-        <w:pStyle w:val="Sinespaciado"/>
-        <w:numPr>
-          <w:ilvl w:val="2"/>
-          <w:numId w:val="2"/>
-        </w:numPr>
-      </w:pPr>
-      <w:r>
-        <w:t>What is a View?</w:t>
-      </w:r>
-    </w:p>
-    <w:p>
-      <w:pPr>
-        <w:pStyle w:val="Sinespaciado"/>
-        <w:numPr>
-          <w:ilvl w:val="2"/>
-          <w:numId w:val="2"/>
-        </w:numPr>
-      </w:pPr>
-      <w:r>
-        <w:t>What is a Primary Key?</w:t>
-      </w:r>
-    </w:p>
-    <w:p>
-      <w:pPr>
-        <w:pStyle w:val="Sinespaciado"/>
-        <w:numPr>
-          <w:ilvl w:val="2"/>
-          <w:numId w:val="2"/>
-        </w:numPr>
-      </w:pPr>
-      <w:r>
-        <w:t>What is an Index?</w:t>
-      </w:r>
-    </w:p>
-    <w:p>
-      <w:pPr>
-        <w:pStyle w:val="Sinespaciado"/>
-        <w:numPr>
-          <w:ilvl w:val="2"/>
-          <w:numId w:val="2"/>
-        </w:numPr>
-      </w:pPr>
-      <w:r>
-        <w:t>What is the difference between a Primary Key and an Index?</w:t>
-      </w:r>
-    </w:p>
-    <w:p>
-      <w:pPr>
-        <w:pStyle w:val="Sinespaciado"/>
-        <w:numPr>
-          <w:ilvl w:val="2"/>
-          <w:numId w:val="2"/>
-        </w:numPr>
-      </w:pPr>
-      <w:r>
-        <w:t>What is the difference between a SQL function and a store procedure?</w:t>
-      </w:r>
-    </w:p>
-    <w:p>
-      <w:pPr>
-        <w:pStyle w:val="Sinespaciado"/>
-        <w:numPr>
-          <w:ilvl w:val="2"/>
-          <w:numId w:val="2"/>
-        </w:numPr>
-      </w:pPr>
-      <w:r>
-        <w:t>What is the Normalization Term in SQL?</w:t>
-      </w:r>
-    </w:p>
-    <w:p>
-      <w:pPr>
-        <w:pStyle w:val="Sinespaciado"/>
-        <w:numPr>
-          <w:ilvl w:val="2"/>
-          <w:numId w:val="2"/>
-        </w:numPr>
-      </w:pPr>
-      <w:r>
-        <w:t>Should you always have normalized schemas or may not apply in all circumstances?</w:t>
-      </w:r>
-    </w:p>
-    <w:p>
-      <w:pPr>
-        <w:pStyle w:val="Sinespaciado"/>
-        <w:numPr>
-          <w:ilvl w:val="2"/>
-          <w:numId w:val="2"/>
-        </w:numPr>
-      </w:pPr>
-      <w:r>
-        <w:t>What is a Trigger and when is executed?</w:t>
-      </w:r>
-    </w:p>
-    <w:p>
-      <w:pPr>
-        <w:pStyle w:val="Sinespaciado"/>
-        <w:numPr>
-          <w:ilvl w:val="2"/>
-          <w:numId w:val="2"/>
-        </w:numPr>
-      </w:pPr>
-      <w:r>
-        <w:t>What is a SQL transacted operation and its common statements?</w:t>
-      </w:r>
-    </w:p>
-    <w:p>
-      <w:pPr>
-        <w:pStyle w:val="Sinespaciado"/>
-        <w:numPr>
-          <w:ilvl w:val="2"/>
-          <w:numId w:val="2"/>
-        </w:numPr>
-      </w:pPr>
-      <w:r>
-        <w:t>When you should run SQL operations using transaction statements?</w:t>
-      </w:r>
-    </w:p>
-    <w:p>
-      <w:pPr>
-        <w:pStyle w:val="Sinespaciado"/>
-        <w:numPr>
-          <w:ilvl w:val="2"/>
-          <w:numId w:val="2"/>
-        </w:numPr>
-      </w:pPr>
-      <w:r>
-        <w:t>What are the common CRUD SQL operation statements?</w:t>
-      </w:r>
-    </w:p>
-    <w:p>
-      <w:pPr>
-        <w:pStyle w:val="Sinespaciado"/>
-        <w:numPr>
-          <w:ilvl w:val="0"/>
-          <w:numId w:val="2"/>
-        </w:numPr>
-      </w:pPr>
-      <w:r>
-        <w:t>Unit Testing</w:t>
-      </w:r>
-    </w:p>
-    <w:p>
-      <w:pPr>
-        <w:pStyle w:val="Sinespaciado"/>
-        <w:numPr>
-          <w:ilvl w:val="1"/>
-          <w:numId w:val="2"/>
-        </w:numPr>
-      </w:pPr>
-      <w:r>
-        <w:t>Concepts</w:t>
-      </w:r>
-    </w:p>
-    <w:p>
-      <w:pPr>
-        <w:pStyle w:val="Sinespaciado"/>
-        <w:numPr>
-          <w:ilvl w:val="1"/>
-          <w:numId w:val="2"/>
-        </w:numPr>
-      </w:pPr>
-      <w:r>
-        <w:t>Frameworks</w:t>
+        <w:t>What is a feature in Scrum?</w:t>
       </w:r>
     </w:p>
     <w:sectPr>

</xml_diff>